<commit_message>
feat: add project exp
</commit_message>
<xml_diff>
--- a/app/dist/static/cv/cv_cn.docx
+++ b/app/dist/static/cv/cv_cn.docx
@@ -319,7 +319,7 @@
         <w:pageBreakBefore w:val="0"/>
         <w:numPr>
           <w:ilvl w:val="0"/>
-          <w:numId w:val="1"/>
+          <w:numId w:val="2"/>
         </w:numPr>
         <w:pBdr>
           <w:top w:space="0" w:sz="0" w:val="nil"/>
@@ -349,258 +349,497 @@
     <w:p>
       <w:pPr>
         <w:pageBreakBefore w:val="0"/>
+        <w:numPr>
+          <w:ilvl w:val="0"/>
+          <w:numId w:val="2"/>
+        </w:numPr>
+        <w:pBdr>
+          <w:top w:space="0" w:sz="0" w:val="nil"/>
+          <w:left w:space="0" w:sz="0" w:val="nil"/>
+          <w:bottom w:space="0" w:sz="0" w:val="nil"/>
+          <w:right w:space="0" w:sz="0" w:val="nil"/>
+          <w:between w:space="0" w:sz="0" w:val="nil"/>
+        </w:pBdr>
+        <w:shd w:fill="auto" w:val="clear"/>
+        <w:spacing w:after="0" w:afterAutospacing="0" w:before="0" w:beforeAutospacing="0"/>
+        <w:ind w:left="720" w:hanging="360"/>
+        <w:rPr>
+          <w:sz w:val="22"/>
+          <w:szCs w:val="22"/>
+        </w:rPr>
+      </w:pPr>
+      <w:r>
+        <w:rPr>
+          <w:rFonts w:ascii="SimSun" w:cs="SimSun" w:eastAsia="SimSun" w:hAnsi="SimSun"/>
+          <w:sz w:val="22"/>
+          <w:szCs w:val="22"/>
+          <w:rtl w:val="0"/>
+        </w:rPr>
+        <w:t xml:space="preserve">维护typescript、eslint、prettier、husky、webpack、react、redux的脚手架，提升团队开发效率</w:t>
+      </w:r>
+    </w:p>
+    <w:p>
+      <w:pPr>
+        <w:pageBreakBefore w:val="0"/>
+        <w:numPr>
+          <w:ilvl w:val="0"/>
+          <w:numId w:val="2"/>
+        </w:numPr>
+        <w:pBdr>
+          <w:top w:space="0" w:sz="0" w:val="nil"/>
+          <w:left w:space="0" w:sz="0" w:val="nil"/>
+          <w:bottom w:space="0" w:sz="0" w:val="nil"/>
+          <w:right w:space="0" w:sz="0" w:val="nil"/>
+          <w:between w:space="0" w:sz="0" w:val="nil"/>
+        </w:pBdr>
+        <w:shd w:fill="auto" w:val="clear"/>
+        <w:spacing w:after="0" w:afterAutospacing="0" w:before="0" w:beforeAutospacing="0"/>
+        <w:ind w:left="720" w:hanging="360"/>
+        <w:rPr>
+          <w:sz w:val="22"/>
+          <w:szCs w:val="22"/>
+        </w:rPr>
+      </w:pPr>
+      <w:r>
+        <w:rPr>
+          <w:rFonts w:ascii="SimSun" w:cs="SimSun" w:eastAsia="SimSun" w:hAnsi="SimSun"/>
+          <w:sz w:val="22"/>
+          <w:szCs w:val="22"/>
+          <w:rtl w:val="0"/>
+        </w:rPr>
+        <w:t xml:space="preserve">使用whistle工具进行抓包mock，快速联调或定位接口错误</w:t>
+      </w:r>
+    </w:p>
+    <w:p>
+      <w:pPr>
+        <w:pageBreakBefore w:val="0"/>
+        <w:numPr>
+          <w:ilvl w:val="0"/>
+          <w:numId w:val="2"/>
+        </w:numPr>
+        <w:pBdr>
+          <w:top w:space="0" w:sz="0" w:val="nil"/>
+          <w:left w:space="0" w:sz="0" w:val="nil"/>
+          <w:bottom w:space="0" w:sz="0" w:val="nil"/>
+          <w:right w:space="0" w:sz="0" w:val="nil"/>
+          <w:between w:space="0" w:sz="0" w:val="nil"/>
+        </w:pBdr>
+        <w:shd w:fill="auto" w:val="clear"/>
+        <w:spacing w:after="0" w:afterAutospacing="0" w:before="0" w:beforeAutospacing="0"/>
+        <w:ind w:left="720" w:hanging="360"/>
+        <w:rPr>
+          <w:sz w:val="22"/>
+          <w:szCs w:val="22"/>
+        </w:rPr>
+      </w:pPr>
+      <w:r>
+        <w:rPr>
+          <w:rFonts w:ascii="SimSun" w:cs="SimSun" w:eastAsia="SimSun" w:hAnsi="SimSun"/>
+          <w:sz w:val="22"/>
+          <w:szCs w:val="22"/>
+          <w:rtl w:val="0"/>
+        </w:rPr>
+        <w:t xml:space="preserve">熟悉微信小程序开发，并使用taro开发小程序，实现一套代码多端输出</w:t>
+      </w:r>
+    </w:p>
+    <w:p>
+      <w:pPr>
+        <w:pageBreakBefore w:val="0"/>
+        <w:numPr>
+          <w:ilvl w:val="0"/>
+          <w:numId w:val="2"/>
+        </w:numPr>
+        <w:pBdr>
+          <w:top w:space="0" w:sz="0" w:val="nil"/>
+          <w:left w:space="0" w:sz="0" w:val="nil"/>
+          <w:bottom w:space="0" w:sz="0" w:val="nil"/>
+          <w:right w:space="0" w:sz="0" w:val="nil"/>
+          <w:between w:space="0" w:sz="0" w:val="nil"/>
+        </w:pBdr>
+        <w:shd w:fill="auto" w:val="clear"/>
+        <w:spacing w:after="0" w:afterAutospacing="0" w:before="0" w:beforeAutospacing="0"/>
+        <w:ind w:left="720" w:hanging="360"/>
+        <w:rPr>
+          <w:sz w:val="22"/>
+          <w:szCs w:val="22"/>
+          <w:u w:val="none"/>
+        </w:rPr>
+      </w:pPr>
+      <w:r>
+        <w:rPr>
+          <w:rFonts w:ascii="SimSun" w:cs="SimSun" w:eastAsia="SimSun" w:hAnsi="SimSun"/>
+          <w:sz w:val="22"/>
+          <w:szCs w:val="22"/>
+          <w:rtl w:val="0"/>
+        </w:rPr>
+        <w:t xml:space="preserve">使用react native开发原生页面，对rn有一定了解</w:t>
+      </w:r>
+    </w:p>
+    <w:p>
+      <w:pPr>
+        <w:pageBreakBefore w:val="0"/>
+        <w:numPr>
+          <w:ilvl w:val="0"/>
+          <w:numId w:val="2"/>
+        </w:numPr>
+        <w:pBdr>
+          <w:top w:space="0" w:sz="0" w:val="nil"/>
+          <w:left w:space="0" w:sz="0" w:val="nil"/>
+          <w:bottom w:space="0" w:sz="0" w:val="nil"/>
+          <w:right w:space="0" w:sz="0" w:val="nil"/>
+          <w:between w:space="0" w:sz="0" w:val="nil"/>
+        </w:pBdr>
+        <w:shd w:fill="auto" w:val="clear"/>
+        <w:spacing w:after="0" w:afterAutospacing="0" w:before="0" w:beforeAutospacing="0"/>
+        <w:ind w:left="720" w:hanging="360"/>
+        <w:rPr>
+          <w:sz w:val="22"/>
+          <w:szCs w:val="22"/>
+        </w:rPr>
+      </w:pPr>
+      <w:r>
+        <w:rPr>
+          <w:rFonts w:ascii="SimSun" w:cs="SimSun" w:eastAsia="SimSun" w:hAnsi="SimSun"/>
+          <w:sz w:val="22"/>
+          <w:szCs w:val="22"/>
+          <w:rtl w:val="0"/>
+        </w:rPr>
+        <w:t xml:space="preserve">对nodeJs,express,mongoDB,reactJS,three,js,Jenkins有一定了解</w:t>
+      </w:r>
+    </w:p>
+    <w:p>
+      <w:pPr>
+        <w:pageBreakBefore w:val="0"/>
+        <w:numPr>
+          <w:ilvl w:val="0"/>
+          <w:numId w:val="2"/>
+        </w:numPr>
+        <w:pBdr>
+          <w:top w:space="0" w:sz="0" w:val="nil"/>
+          <w:left w:space="0" w:sz="0" w:val="nil"/>
+          <w:bottom w:space="0" w:sz="0" w:val="nil"/>
+          <w:right w:space="0" w:sz="0" w:val="nil"/>
+          <w:between w:space="0" w:sz="0" w:val="nil"/>
+        </w:pBdr>
+        <w:shd w:fill="auto" w:val="clear"/>
+        <w:spacing w:after="0" w:afterAutospacing="0" w:before="0" w:beforeAutospacing="0"/>
+        <w:ind w:left="720" w:hanging="360"/>
+        <w:rPr>
+          <w:sz w:val="22"/>
+          <w:szCs w:val="22"/>
+        </w:rPr>
+      </w:pPr>
+      <w:r>
+        <w:rPr>
+          <w:rFonts w:ascii="SimSun" w:cs="SimSun" w:eastAsia="SimSun" w:hAnsi="SimSun"/>
+          <w:sz w:val="22"/>
+          <w:szCs w:val="22"/>
+          <w:rtl w:val="0"/>
+        </w:rPr>
+        <w:t xml:space="preserve">具备基本网络安全知识，XSS，CSRF，SQL注入等</w:t>
+      </w:r>
+    </w:p>
+    <w:p>
+      <w:pPr>
+        <w:pageBreakBefore w:val="0"/>
+        <w:numPr>
+          <w:ilvl w:val="0"/>
+          <w:numId w:val="2"/>
+        </w:numPr>
+        <w:pBdr>
+          <w:top w:space="0" w:sz="0" w:val="nil"/>
+          <w:left w:space="0" w:sz="0" w:val="nil"/>
+          <w:bottom w:space="0" w:sz="0" w:val="nil"/>
+          <w:right w:space="0" w:sz="0" w:val="nil"/>
+          <w:between w:space="0" w:sz="0" w:val="nil"/>
+        </w:pBdr>
+        <w:shd w:fill="auto" w:val="clear"/>
+        <w:spacing w:after="0" w:afterAutospacing="0" w:before="0" w:beforeAutospacing="0"/>
+        <w:ind w:left="720" w:hanging="360"/>
+        <w:rPr>
+          <w:sz w:val="22"/>
+          <w:szCs w:val="22"/>
+        </w:rPr>
+      </w:pPr>
+      <w:r>
+        <w:rPr>
+          <w:rFonts w:ascii="SimSun" w:cs="SimSun" w:eastAsia="SimSun" w:hAnsi="SimSun"/>
+          <w:sz w:val="22"/>
+          <w:szCs w:val="22"/>
+          <w:rtl w:val="0"/>
+        </w:rPr>
+        <w:t xml:space="preserve">安装并使用过arch linux和Raspberry PI 2，对Linux有一定了解</w:t>
+      </w:r>
+    </w:p>
+    <w:p>
+      <w:pPr>
+        <w:pageBreakBefore w:val="0"/>
+        <w:numPr>
+          <w:ilvl w:val="0"/>
+          <w:numId w:val="2"/>
+        </w:numPr>
+        <w:pBdr>
+          <w:top w:space="0" w:sz="0" w:val="nil"/>
+          <w:left w:space="0" w:sz="0" w:val="nil"/>
+          <w:bottom w:space="0" w:sz="0" w:val="nil"/>
+          <w:right w:space="0" w:sz="0" w:val="nil"/>
+          <w:between w:space="0" w:sz="0" w:val="nil"/>
+        </w:pBdr>
+        <w:shd w:fill="auto" w:val="clear"/>
+        <w:spacing w:before="0" w:beforeAutospacing="0"/>
+        <w:ind w:left="720" w:hanging="360"/>
+        <w:rPr>
+          <w:sz w:val="22"/>
+          <w:szCs w:val="22"/>
+        </w:rPr>
+      </w:pPr>
+      <w:r>
+        <w:rPr>
+          <w:rFonts w:ascii="SimSun" w:cs="SimSun" w:eastAsia="SimSun" w:hAnsi="SimSun"/>
+          <w:sz w:val="22"/>
+          <w:szCs w:val="22"/>
+          <w:rtl w:val="0"/>
+        </w:rPr>
+        <w:t xml:space="preserve">了解git命令和团队开发</w:t>
+      </w:r>
+    </w:p>
+    <w:p>
+      <w:pPr>
+        <w:pStyle w:val="Heading1"/>
+        <w:rPr/>
+      </w:pPr>
+      <w:bookmarkStart w:colFirst="0" w:colLast="0" w:name="_buaov3ewqigv" w:id="2"/>
+      <w:bookmarkEnd w:id="2"/>
+      <w:r>
+        <w:rPr>
+          <w:rFonts w:ascii="SimSun" w:cs="SimSun" w:eastAsia="SimSun" w:hAnsi="SimSun"/>
+          <w:rtl w:val="0"/>
+        </w:rPr>
+        <w:t xml:space="preserve">项目经历</w:t>
+      </w:r>
+    </w:p>
+    <w:p>
+      <w:pPr>
+        <w:numPr>
+          <w:ilvl w:val="0"/>
+          <w:numId w:val="7"/>
+        </w:numPr>
+        <w:ind w:left="720" w:hanging="360"/>
+        <w:rPr>
+          <w:u w:val="none"/>
+        </w:rPr>
+      </w:pPr>
+      <w:r>
+        <w:rPr>
+          <w:rFonts w:ascii="SimSun" w:cs="SimSun" w:eastAsia="SimSun" w:hAnsi="SimSun"/>
+          <w:rtl w:val="0"/>
+        </w:rPr>
+        <w:t xml:space="preserve">模块化搭建平台</w:t>
+      </w:r>
+    </w:p>
+    <w:p>
+      <w:pPr>
+        <w:ind w:firstLine="720"/>
+        <w:rPr/>
+      </w:pPr>
+      <w:r>
+        <w:rPr>
+          <w:rFonts w:ascii="SimSun" w:cs="SimSun" w:eastAsia="SimSun" w:hAnsi="SimSun"/>
+          <w:rtl w:val="0"/>
+        </w:rPr>
+        <w:t xml:space="preserve">主力开发，将逻辑相对固定的业务抽象出来，构建成模块化平台，让产品业务可以脱离开发自行修改编辑最终生成页面，提高业务效率，涉及技术：vue2, vuetify, axios, koa2, Objection.js, MySQL</w:t>
+      </w:r>
+    </w:p>
+    <w:p>
+      <w:pPr>
+        <w:numPr>
+          <w:ilvl w:val="0"/>
+          <w:numId w:val="6"/>
+        </w:numPr>
+        <w:ind w:left="720" w:hanging="360"/>
+        <w:rPr>
+          <w:u w:val="none"/>
+        </w:rPr>
+      </w:pPr>
+      <w:r>
+        <w:rPr>
+          <w:rFonts w:ascii="SimSun" w:cs="SimSun" w:eastAsia="SimSun" w:hAnsi="SimSun"/>
+          <w:rtl w:val="0"/>
+        </w:rPr>
+        <w:t xml:space="preserve">自动切图工具</w:t>
+      </w:r>
+    </w:p>
+    <w:p>
+      <w:pPr>
+        <w:rPr/>
+      </w:pPr>
+      <w:r>
+        <w:rPr>
+          <w:rFonts w:ascii="SimSun" w:cs="SimSun" w:eastAsia="SimSun" w:hAnsi="SimSun"/>
+          <w:rtl w:val="0"/>
+        </w:rPr>
+        <w:tab/>
+        <w:t xml:space="preserve">独立开发，支持上传背景图片并自动切割以加速加载，通过鼠标操作动态生成跳转区域，涉及技术： koa2, MongoDB, sharp.js</w:t>
+      </w:r>
+    </w:p>
+    <w:p>
+      <w:pPr>
         <w:numPr>
           <w:ilvl w:val="0"/>
           <w:numId w:val="1"/>
         </w:numPr>
-        <w:pBdr>
-          <w:top w:space="0" w:sz="0" w:val="nil"/>
-          <w:left w:space="0" w:sz="0" w:val="nil"/>
-          <w:bottom w:space="0" w:sz="0" w:val="nil"/>
-          <w:right w:space="0" w:sz="0" w:val="nil"/>
-          <w:between w:space="0" w:sz="0" w:val="nil"/>
-        </w:pBdr>
-        <w:shd w:fill="auto" w:val="clear"/>
-        <w:spacing w:after="0" w:afterAutospacing="0" w:before="0" w:beforeAutospacing="0"/>
         <w:ind w:left="720" w:hanging="360"/>
         <w:rPr>
-          <w:sz w:val="22"/>
-          <w:szCs w:val="22"/>
-        </w:rPr>
-      </w:pPr>
-      <w:r>
-        <w:rPr>
-          <w:rFonts w:ascii="SimSun" w:cs="SimSun" w:eastAsia="SimSun" w:hAnsi="SimSun"/>
-          <w:sz w:val="22"/>
-          <w:szCs w:val="22"/>
-          <w:rtl w:val="0"/>
-        </w:rPr>
-        <w:t xml:space="preserve">维护typescript、eslint、prettier、husky、webpack、react、redux的脚手架，提升团队开发效率</w:t>
-      </w:r>
-    </w:p>
-    <w:p>
-      <w:pPr>
-        <w:pageBreakBefore w:val="0"/>
+          <w:u w:val="none"/>
+        </w:rPr>
+      </w:pPr>
+      <w:r>
+        <w:rPr>
+          <w:rFonts w:ascii="SimSun" w:cs="SimSun" w:eastAsia="SimSun" w:hAnsi="SimSun"/>
+          <w:rtl w:val="0"/>
+        </w:rPr>
+        <w:t xml:space="preserve">一码多端</w:t>
+      </w:r>
+    </w:p>
+    <w:p>
+      <w:pPr>
+        <w:rPr/>
+      </w:pPr>
+      <w:r>
+        <w:rPr>
+          <w:rFonts w:ascii="SimSun" w:cs="SimSun" w:eastAsia="SimSun" w:hAnsi="SimSun"/>
+          <w:rtl w:val="0"/>
+        </w:rPr>
+        <w:tab/>
+        <w:t xml:space="preserve">参与开发，对Taro进行二次封装改造，增加业务组件功能，实现一套代码支持多端场景，涉及技术： Taro</w:t>
+      </w:r>
+    </w:p>
+    <w:p>
+      <w:pPr>
         <w:numPr>
           <w:ilvl w:val="0"/>
           <w:numId w:val="1"/>
         </w:numPr>
-        <w:pBdr>
-          <w:top w:space="0" w:sz="0" w:val="nil"/>
-          <w:left w:space="0" w:sz="0" w:val="nil"/>
-          <w:bottom w:space="0" w:sz="0" w:val="nil"/>
-          <w:right w:space="0" w:sz="0" w:val="nil"/>
-          <w:between w:space="0" w:sz="0" w:val="nil"/>
-        </w:pBdr>
-        <w:shd w:fill="auto" w:val="clear"/>
-        <w:spacing w:after="0" w:afterAutospacing="0" w:before="0" w:beforeAutospacing="0"/>
         <w:ind w:left="720" w:hanging="360"/>
         <w:rPr>
-          <w:sz w:val="22"/>
-          <w:szCs w:val="22"/>
-        </w:rPr>
-      </w:pPr>
-      <w:r>
-        <w:rPr>
-          <w:rFonts w:ascii="SimSun" w:cs="SimSun" w:eastAsia="SimSun" w:hAnsi="SimSun"/>
-          <w:sz w:val="22"/>
-          <w:szCs w:val="22"/>
-          <w:rtl w:val="0"/>
-        </w:rPr>
-        <w:t xml:space="preserve">使用whistle工具进行抓包mock，快速联调或定位接口错误</w:t>
-      </w:r>
-    </w:p>
-    <w:p>
-      <w:pPr>
-        <w:pageBreakBefore w:val="0"/>
+          <w:u w:val="none"/>
+        </w:rPr>
+      </w:pPr>
+      <w:r>
+        <w:rPr>
+          <w:rFonts w:ascii="SimSun" w:cs="SimSun" w:eastAsia="SimSun" w:hAnsi="SimSun"/>
+          <w:rtl w:val="0"/>
+        </w:rPr>
+        <w:t xml:space="preserve">前端灰度发布流程</w:t>
+      </w:r>
+    </w:p>
+    <w:p>
+      <w:pPr>
+        <w:rPr/>
+      </w:pPr>
+      <w:r>
+        <w:rPr>
+          <w:rFonts w:ascii="SimSun" w:cs="SimSun" w:eastAsia="SimSun" w:hAnsi="SimSun"/>
+          <w:rtl w:val="0"/>
+        </w:rPr>
+        <w:tab/>
+        <w:t xml:space="preserve">参与开发，设计推行前端根据版本接口动态调用不同版本的前端代码，解决前端由于CDN无法灰度发布的问题，涉及技术：前后端API版本等配合</w:t>
+      </w:r>
+    </w:p>
+    <w:p>
+      <w:pPr>
         <w:numPr>
           <w:ilvl w:val="0"/>
           <w:numId w:val="1"/>
         </w:numPr>
-        <w:pBdr>
-          <w:top w:space="0" w:sz="0" w:val="nil"/>
-          <w:left w:space="0" w:sz="0" w:val="nil"/>
-          <w:bottom w:space="0" w:sz="0" w:val="nil"/>
-          <w:right w:space="0" w:sz="0" w:val="nil"/>
-          <w:between w:space="0" w:sz="0" w:val="nil"/>
-        </w:pBdr>
-        <w:shd w:fill="auto" w:val="clear"/>
-        <w:spacing w:after="0" w:afterAutospacing="0" w:before="0" w:beforeAutospacing="0"/>
         <w:ind w:left="720" w:hanging="360"/>
         <w:rPr>
-          <w:sz w:val="22"/>
-          <w:szCs w:val="22"/>
-        </w:rPr>
-      </w:pPr>
-      <w:r>
-        <w:rPr>
-          <w:rFonts w:ascii="SimSun" w:cs="SimSun" w:eastAsia="SimSun" w:hAnsi="SimSun"/>
-          <w:sz w:val="22"/>
-          <w:szCs w:val="22"/>
-          <w:rtl w:val="0"/>
-        </w:rPr>
-        <w:t xml:space="preserve">熟悉微信小程序开发，并使用taro开发小程序，实现一套代码多端输出</w:t>
-      </w:r>
-    </w:p>
-    <w:p>
-      <w:pPr>
-        <w:pageBreakBefore w:val="0"/>
+          <w:u w:val="none"/>
+        </w:rPr>
+      </w:pPr>
+      <w:r>
+        <w:rPr>
+          <w:rFonts w:ascii="SimSun" w:cs="SimSun" w:eastAsia="SimSun" w:hAnsi="SimSun"/>
+          <w:rtl w:val="0"/>
+        </w:rPr>
+        <w:t xml:space="preserve">AB Test平台</w:t>
+      </w:r>
+    </w:p>
+    <w:p>
+      <w:pPr>
+        <w:rPr/>
+      </w:pPr>
+      <w:r>
+        <w:rPr>
+          <w:rFonts w:ascii="SimSun" w:cs="SimSun" w:eastAsia="SimSun" w:hAnsi="SimSun"/>
+          <w:rtl w:val="0"/>
+        </w:rPr>
+        <w:tab/>
+        <w:t xml:space="preserve">参与开发，前端将不同版本的代码通过SDK上传给后台大数据，并根据大数据特定算法，对用户实现AB Test, 涉及技术： SDK</w:t>
+      </w:r>
+    </w:p>
+    <w:p>
+      <w:pPr>
         <w:numPr>
           <w:ilvl w:val="0"/>
           <w:numId w:val="1"/>
         </w:numPr>
-        <w:pBdr>
-          <w:top w:space="0" w:sz="0" w:val="nil"/>
-          <w:left w:space="0" w:sz="0" w:val="nil"/>
-          <w:bottom w:space="0" w:sz="0" w:val="nil"/>
-          <w:right w:space="0" w:sz="0" w:val="nil"/>
-          <w:between w:space="0" w:sz="0" w:val="nil"/>
-        </w:pBdr>
-        <w:shd w:fill="auto" w:val="clear"/>
-        <w:spacing w:after="0" w:afterAutospacing="0" w:before="0" w:beforeAutospacing="0"/>
         <w:ind w:left="720" w:hanging="360"/>
         <w:rPr>
-          <w:sz w:val="22"/>
-          <w:szCs w:val="22"/>
           <w:u w:val="none"/>
         </w:rPr>
       </w:pPr>
       <w:r>
         <w:rPr>
           <w:rFonts w:ascii="SimSun" w:cs="SimSun" w:eastAsia="SimSun" w:hAnsi="SimSun"/>
-          <w:sz w:val="22"/>
-          <w:szCs w:val="22"/>
-          <w:rtl w:val="0"/>
-        </w:rPr>
-        <w:t xml:space="preserve">使用react native开发原生页面，对rn有一定了解</w:t>
-      </w:r>
-    </w:p>
-    <w:p>
-      <w:pPr>
-        <w:pageBreakBefore w:val="0"/>
+          <w:rtl w:val="0"/>
+        </w:rPr>
+        <w:t xml:space="preserve">业务脚手架</w:t>
+      </w:r>
+    </w:p>
+    <w:p>
+      <w:pPr>
+        <w:rPr/>
+      </w:pPr>
+      <w:r>
+        <w:rPr>
+          <w:rFonts w:ascii="SimSun" w:cs="SimSun" w:eastAsia="SimSun" w:hAnsi="SimSun"/>
+          <w:rtl w:val="0"/>
+        </w:rPr>
+        <w:tab/>
+        <w:t xml:space="preserve">主力开发，根据业务需求搭建快速生成脚手架，封装业务代码，统一eslint 和webpack插件，如postCSS等，涉及技术：webpack, axios, postCSS, typescript</w:t>
+      </w:r>
+    </w:p>
+    <w:p>
+      <w:pPr>
         <w:numPr>
           <w:ilvl w:val="0"/>
           <w:numId w:val="1"/>
         </w:numPr>
-        <w:pBdr>
-          <w:top w:space="0" w:sz="0" w:val="nil"/>
-          <w:left w:space="0" w:sz="0" w:val="nil"/>
-          <w:bottom w:space="0" w:sz="0" w:val="nil"/>
-          <w:right w:space="0" w:sz="0" w:val="nil"/>
-          <w:between w:space="0" w:sz="0" w:val="nil"/>
-        </w:pBdr>
-        <w:shd w:fill="auto" w:val="clear"/>
-        <w:spacing w:after="0" w:afterAutospacing="0" w:before="0" w:beforeAutospacing="0"/>
         <w:ind w:left="720" w:hanging="360"/>
         <w:rPr>
-          <w:sz w:val="22"/>
-          <w:szCs w:val="22"/>
-        </w:rPr>
-      </w:pPr>
-      <w:r>
-        <w:rPr>
-          <w:rFonts w:ascii="SimSun" w:cs="SimSun" w:eastAsia="SimSun" w:hAnsi="SimSun"/>
-          <w:sz w:val="22"/>
-          <w:szCs w:val="22"/>
-          <w:rtl w:val="0"/>
-        </w:rPr>
-        <w:t xml:space="preserve">对nodeJs,express,mongoDB,reactJS,three,js,Jenkins有一定了解</w:t>
-      </w:r>
-    </w:p>
-    <w:p>
-      <w:pPr>
-        <w:pageBreakBefore w:val="0"/>
-        <w:numPr>
-          <w:ilvl w:val="0"/>
-          <w:numId w:val="1"/>
-        </w:numPr>
-        <w:pBdr>
-          <w:top w:space="0" w:sz="0" w:val="nil"/>
-          <w:left w:space="0" w:sz="0" w:val="nil"/>
-          <w:bottom w:space="0" w:sz="0" w:val="nil"/>
-          <w:right w:space="0" w:sz="0" w:val="nil"/>
-          <w:between w:space="0" w:sz="0" w:val="nil"/>
-        </w:pBdr>
-        <w:shd w:fill="auto" w:val="clear"/>
-        <w:spacing w:after="0" w:afterAutospacing="0" w:before="0" w:beforeAutospacing="0"/>
-        <w:ind w:left="720" w:hanging="360"/>
-        <w:rPr>
-          <w:sz w:val="22"/>
-          <w:szCs w:val="22"/>
-        </w:rPr>
-      </w:pPr>
-      <w:r>
-        <w:rPr>
-          <w:rFonts w:ascii="SimSun" w:cs="SimSun" w:eastAsia="SimSun" w:hAnsi="SimSun"/>
-          <w:sz w:val="22"/>
-          <w:szCs w:val="22"/>
-          <w:rtl w:val="0"/>
-        </w:rPr>
-        <w:t xml:space="preserve">具备基本网络安全知识，XSS，CSRF，SQL注入等</w:t>
-      </w:r>
-    </w:p>
-    <w:p>
-      <w:pPr>
-        <w:pageBreakBefore w:val="0"/>
-        <w:numPr>
-          <w:ilvl w:val="0"/>
-          <w:numId w:val="1"/>
-        </w:numPr>
-        <w:pBdr>
-          <w:top w:space="0" w:sz="0" w:val="nil"/>
-          <w:left w:space="0" w:sz="0" w:val="nil"/>
-          <w:bottom w:space="0" w:sz="0" w:val="nil"/>
-          <w:right w:space="0" w:sz="0" w:val="nil"/>
-          <w:between w:space="0" w:sz="0" w:val="nil"/>
-        </w:pBdr>
-        <w:shd w:fill="auto" w:val="clear"/>
-        <w:spacing w:after="0" w:afterAutospacing="0" w:before="0" w:beforeAutospacing="0"/>
-        <w:ind w:left="720" w:hanging="360"/>
-        <w:rPr>
-          <w:sz w:val="22"/>
-          <w:szCs w:val="22"/>
-        </w:rPr>
-      </w:pPr>
-      <w:r>
-        <w:rPr>
-          <w:rFonts w:ascii="SimSun" w:cs="SimSun" w:eastAsia="SimSun" w:hAnsi="SimSun"/>
-          <w:sz w:val="22"/>
-          <w:szCs w:val="22"/>
-          <w:rtl w:val="0"/>
-        </w:rPr>
-        <w:t xml:space="preserve">安装并使用过arch linux和Raspberry PI 2，对Linux有一定了解</w:t>
-      </w:r>
-    </w:p>
-    <w:p>
-      <w:pPr>
-        <w:pageBreakBefore w:val="0"/>
-        <w:numPr>
-          <w:ilvl w:val="0"/>
-          <w:numId w:val="1"/>
-        </w:numPr>
-        <w:pBdr>
-          <w:top w:space="0" w:sz="0" w:val="nil"/>
-          <w:left w:space="0" w:sz="0" w:val="nil"/>
-          <w:bottom w:space="0" w:sz="0" w:val="nil"/>
-          <w:right w:space="0" w:sz="0" w:val="nil"/>
-          <w:between w:space="0" w:sz="0" w:val="nil"/>
-        </w:pBdr>
-        <w:shd w:fill="auto" w:val="clear"/>
-        <w:spacing w:before="0" w:beforeAutospacing="0"/>
-        <w:ind w:left="720" w:hanging="360"/>
-        <w:rPr>
-          <w:sz w:val="22"/>
-          <w:szCs w:val="22"/>
-        </w:rPr>
-      </w:pPr>
-      <w:r>
-        <w:rPr>
-          <w:rFonts w:ascii="SimSun" w:cs="SimSun" w:eastAsia="SimSun" w:hAnsi="SimSun"/>
-          <w:sz w:val="22"/>
-          <w:szCs w:val="22"/>
-          <w:rtl w:val="0"/>
-        </w:rPr>
-        <w:t xml:space="preserve">了解git命令和团队开发</w:t>
+          <w:u w:val="none"/>
+        </w:rPr>
+      </w:pPr>
+      <w:r>
+        <w:rPr>
+          <w:rFonts w:ascii="SimSun" w:cs="SimSun" w:eastAsia="SimSun" w:hAnsi="SimSun"/>
+          <w:rtl w:val="0"/>
+        </w:rPr>
+        <w:t xml:space="preserve">SFF平台</w:t>
+      </w:r>
+    </w:p>
+    <w:p>
+      <w:pPr>
+        <w:rPr/>
+      </w:pPr>
+      <w:r>
+        <w:rPr>
+          <w:rFonts w:ascii="SimSun" w:cs="SimSun" w:eastAsia="SimSun" w:hAnsi="SimSun"/>
+          <w:rtl w:val="0"/>
+        </w:rPr>
+        <w:tab/>
+        <w:t xml:space="preserve">参与开发，通过docker容器和kubeless再次封装node代码，并部署在k8s上，以生成云函数方便业务调用，涉及技术：docker, node.js, kubeless</w:t>
       </w:r>
     </w:p>
     <w:p>
@@ -617,8 +856,8 @@
         <w:shd w:fill="auto" w:val="clear"/>
         <w:rPr/>
       </w:pPr>
-      <w:bookmarkStart w:colFirst="0" w:colLast="0" w:name="_8fcjdp89nwm4" w:id="2"/>
-      <w:bookmarkEnd w:id="2"/>
+      <w:bookmarkStart w:colFirst="0" w:colLast="0" w:name="_8fcjdp89nwm4" w:id="3"/>
+      <w:bookmarkEnd w:id="3"/>
       <w:r>
         <w:rPr>
           <w:rFonts w:ascii="SimSun" w:cs="SimSun" w:eastAsia="SimSun" w:hAnsi="SimSun"/>
@@ -634,13 +873,13 @@
         <w:keepLines w:val="0"/>
         <w:numPr>
           <w:ilvl w:val="0"/>
-          <w:numId w:val="2"/>
+          <w:numId w:val="3"/>
         </w:numPr>
-        <w:spacing w:after="0" w:afterAutospacing="0" w:before="220" w:lineRule="auto"/>
+        <w:spacing w:after="40" w:before="220" w:lineRule="auto"/>
         <w:ind w:left="720" w:hanging="360"/>
       </w:pPr>
-      <w:bookmarkStart w:colFirst="0" w:colLast="0" w:name="_tl8w0f3sc68p" w:id="3"/>
-      <w:bookmarkEnd w:id="3"/>
+      <w:bookmarkStart w:colFirst="0" w:colLast="0" w:name="_tl8w0f3sc68p" w:id="4"/>
+      <w:bookmarkEnd w:id="4"/>
       <w:r>
         <w:rPr>
           <w:rFonts w:ascii="SimSun" w:cs="SimSun" w:eastAsia="SimSun" w:hAnsi="SimSun"/>
@@ -655,18 +894,8 @@
     </w:p>
     <w:p>
       <w:pPr>
-        <w:numPr>
-          <w:ilvl w:val="0"/>
-          <w:numId w:val="2"/>
-        </w:numPr>
-        <w:spacing w:after="0" w:afterAutospacing="0" w:before="0" w:beforeAutospacing="0"/>
-        <w:ind w:left="720" w:hanging="360"/>
-        <w:rPr>
-          <w:rFonts w:ascii="Lato" w:cs="Lato" w:eastAsia="Lato" w:hAnsi="Lato"/>
-          <w:color w:val="000000"/>
-          <w:sz w:val="20"/>
-          <w:szCs w:val="20"/>
-        </w:rPr>
+        <w:ind w:firstLine="720"/>
+        <w:rPr/>
       </w:pPr>
       <w:hyperlink r:id="rId8">
         <w:r>
@@ -690,42 +919,38 @@
     </w:p>
     <w:p>
       <w:pPr>
-        <w:numPr>
-          <w:ilvl w:val="0"/>
-          <w:numId w:val="2"/>
-        </w:numPr>
-        <w:spacing w:after="0" w:afterAutospacing="0" w:before="0" w:beforeAutospacing="0"/>
-        <w:ind w:left="720" w:hanging="360"/>
-        <w:rPr>
-          <w:u w:val="none"/>
-        </w:rPr>
-      </w:pPr>
-      <w:r>
-        <w:rPr>
-          <w:rFonts w:ascii="SimSun" w:cs="SimSun" w:eastAsia="SimSun" w:hAnsi="SimSun"/>
-          <w:rtl w:val="0"/>
-        </w:rPr>
-        <w:t xml:space="preserve">网址： https://dxcqcv.github.io/word2html/index.html#/</w:t>
-      </w:r>
-      <w:r>
-        <w:rPr>
-          <w:rtl w:val="0"/>
-        </w:rPr>
-      </w:r>
-    </w:p>
-    <w:p>
-      <w:pPr>
-        <w:numPr>
-          <w:ilvl w:val="0"/>
-          <w:numId w:val="2"/>
-        </w:numPr>
-        <w:spacing w:before="0" w:beforeAutospacing="0"/>
-        <w:ind w:left="720" w:hanging="360"/>
-        <w:rPr>
-          <w:rFonts w:ascii="Lato" w:cs="Lato" w:eastAsia="Lato" w:hAnsi="Lato"/>
-          <w:color w:val="000000"/>
-          <w:sz w:val="20"/>
-          <w:szCs w:val="20"/>
+        <w:ind w:firstLine="720"/>
+        <w:rPr/>
+      </w:pPr>
+      <w:r>
+        <w:rPr>
+          <w:rFonts w:ascii="SimSun" w:cs="SimSun" w:eastAsia="SimSun" w:hAnsi="SimSun"/>
+          <w:rtl w:val="0"/>
+        </w:rPr>
+        <w:t xml:space="preserve">网址： </w:t>
+      </w:r>
+      <w:hyperlink r:id="rId9">
+        <w:r>
+          <w:rPr>
+            <w:color w:val="1155cc"/>
+            <w:u w:val="single"/>
+            <w:rtl w:val="0"/>
+          </w:rPr>
+          <w:t xml:space="preserve">https://dxcqcv.github.io/word2html/index.html#/</w:t>
+        </w:r>
+      </w:hyperlink>
+      <w:r>
+        <w:rPr>
+          <w:rtl w:val="0"/>
+        </w:rPr>
+      </w:r>
+    </w:p>
+    <w:p>
+      <w:pPr>
+        <w:ind w:firstLine="720"/>
+        <w:rPr>
+          <w:sz w:val="22"/>
+          <w:szCs w:val="22"/>
         </w:rPr>
       </w:pPr>
       <w:r>
@@ -757,8 +982,8 @@
         <w:shd w:fill="auto" w:val="clear"/>
         <w:rPr/>
       </w:pPr>
-      <w:bookmarkStart w:colFirst="0" w:colLast="0" w:name="_k8ysck8q9mgf" w:id="4"/>
-      <w:bookmarkEnd w:id="4"/>
+      <w:bookmarkStart w:colFirst="0" w:colLast="0" w:name="_k8ysck8q9mgf" w:id="5"/>
+      <w:bookmarkEnd w:id="5"/>
       <w:r>
         <w:rPr>
           <w:rFonts w:ascii="SimSun" w:cs="SimSun" w:eastAsia="SimSun" w:hAnsi="SimSun"/>
@@ -779,16 +1004,16 @@
         <w:keepLines w:val="0"/>
         <w:numPr>
           <w:ilvl w:val="0"/>
-          <w:numId w:val="4"/>
+          <w:numId w:val="5"/>
         </w:numPr>
-        <w:spacing w:after="0" w:afterAutospacing="0" w:before="220" w:lineRule="auto"/>
+        <w:spacing w:after="40" w:before="220" w:lineRule="auto"/>
         <w:ind w:left="720" w:hanging="360"/>
         <w:rPr>
           <w:rFonts w:ascii="Arial" w:cs="Arial" w:eastAsia="Arial" w:hAnsi="Arial"/>
         </w:rPr>
       </w:pPr>
-      <w:bookmarkStart w:colFirst="0" w:colLast="0" w:name="_3ng632jb319q" w:id="5"/>
-      <w:bookmarkEnd w:id="5"/>
+      <w:bookmarkStart w:colFirst="0" w:colLast="0" w:name="_3ng632jb319q" w:id="6"/>
+      <w:bookmarkEnd w:id="6"/>
       <w:r>
         <w:rPr>
           <w:rFonts w:ascii="SimSun" w:cs="SimSun" w:eastAsia="SimSun" w:hAnsi="SimSun"/>
@@ -801,81 +1026,571 @@
     </w:p>
     <w:p>
       <w:pPr>
+        <w:ind w:firstLine="720"/>
+        <w:rPr>
+          <w:sz w:val="22"/>
+          <w:szCs w:val="22"/>
+        </w:rPr>
+      </w:pPr>
+      <w:r>
+        <w:rPr>
+          <w:rFonts w:ascii="SimSun" w:cs="SimSun" w:eastAsia="SimSun" w:hAnsi="SimSun"/>
+          <w:sz w:val="22"/>
+          <w:szCs w:val="22"/>
+          <w:rtl w:val="0"/>
+        </w:rPr>
+        <w:t xml:space="preserve">职位：前端开发</w:t>
+      </w:r>
+    </w:p>
+    <w:p>
+      <w:pPr>
+        <w:ind w:firstLine="720"/>
+        <w:rPr>
+          <w:sz w:val="22"/>
+          <w:szCs w:val="22"/>
+        </w:rPr>
+      </w:pPr>
+      <w:r>
+        <w:rPr>
+          <w:rFonts w:ascii="SimSun" w:cs="SimSun" w:eastAsia="SimSun" w:hAnsi="SimSun"/>
+          <w:sz w:val="22"/>
+          <w:szCs w:val="22"/>
+          <w:rtl w:val="0"/>
+        </w:rPr>
+        <w:t xml:space="preserve">管理10人的前端开发团队，主要负责营销h5和小程序、pc门户网站、cms内容管理系统等</w:t>
+      </w:r>
+    </w:p>
+    <w:p>
+      <w:pPr>
+        <w:ind w:firstLine="720"/>
+        <w:rPr>
+          <w:sz w:val="22"/>
+          <w:szCs w:val="22"/>
+        </w:rPr>
+      </w:pPr>
+      <w:r>
+        <w:rPr>
+          <w:rFonts w:ascii="SimSun" w:cs="SimSun" w:eastAsia="SimSun" w:hAnsi="SimSun"/>
+          <w:sz w:val="22"/>
+          <w:szCs w:val="22"/>
+          <w:rtl w:val="0"/>
+        </w:rPr>
+        <w:t xml:space="preserve">为团队定制前端脚手架，基于typescript、eslint、prettier、husky、webpack、react、redux配合公司内部方法，帮助团队快速开发</w:t>
+      </w:r>
+    </w:p>
+    <w:p>
+      <w:pPr>
+        <w:ind w:firstLine="720"/>
+        <w:rPr>
+          <w:sz w:val="22"/>
+          <w:szCs w:val="22"/>
+        </w:rPr>
+      </w:pPr>
+      <w:r>
+        <w:rPr>
+          <w:rFonts w:ascii="SimSun" w:cs="SimSun" w:eastAsia="SimSun" w:hAnsi="SimSun"/>
+          <w:sz w:val="22"/>
+          <w:szCs w:val="22"/>
+          <w:rtl w:val="0"/>
+        </w:rPr>
+        <w:t xml:space="preserve">参与各业务需求评审，制定团队开发流程（脑图和流程图），协调各方逐步推行敏捷开发</w:t>
+      </w:r>
+    </w:p>
+    <w:p>
+      <w:pPr>
+        <w:ind w:firstLine="720"/>
+        <w:rPr>
+          <w:sz w:val="22"/>
+          <w:szCs w:val="22"/>
+        </w:rPr>
+      </w:pPr>
+      <w:r>
+        <w:rPr>
+          <w:rFonts w:ascii="SimSun" w:cs="SimSun" w:eastAsia="SimSun" w:hAnsi="SimSun"/>
+          <w:sz w:val="22"/>
+          <w:szCs w:val="22"/>
+          <w:rtl w:val="0"/>
+        </w:rPr>
+        <w:t xml:space="preserve">主力负责开发机动队小程序，获取用户步数转化为积分，日活达到2万+</w:t>
+      </w:r>
+    </w:p>
+    <w:p>
+      <w:pPr>
+        <w:ind w:firstLine="720"/>
+        <w:rPr>
+          <w:sz w:val="22"/>
+          <w:szCs w:val="22"/>
+        </w:rPr>
+      </w:pPr>
+      <w:r>
+        <w:rPr>
+          <w:rFonts w:ascii="SimSun" w:cs="SimSun" w:eastAsia="SimSun" w:hAnsi="SimSun"/>
+          <w:sz w:val="22"/>
+          <w:szCs w:val="22"/>
+          <w:rtl w:val="0"/>
+        </w:rPr>
+        <w:t xml:space="preserve">主力负责开发集卡小程序，使用Taro框架，实现一套代码同时支持H5和小程序端，日活2K+</w:t>
+      </w:r>
+    </w:p>
+    <w:p>
+      <w:pPr>
+        <w:ind w:firstLine="720"/>
+        <w:rPr>
+          <w:sz w:val="22"/>
+          <w:szCs w:val="22"/>
+        </w:rPr>
+      </w:pPr>
+      <w:r>
+        <w:rPr>
+          <w:rFonts w:ascii="SimSun" w:cs="SimSun" w:eastAsia="SimSun" w:hAnsi="SimSun"/>
+          <w:sz w:val="22"/>
+          <w:szCs w:val="22"/>
+          <w:rtl w:val="0"/>
+        </w:rPr>
+        <w:t xml:space="preserve">主力开发CMS平台，实现模块化搭建页面，支持公司几百套活动页面</w:t>
+      </w:r>
+    </w:p>
+    <w:p>
+      <w:pPr>
+        <w:rPr>
+          <w:sz w:val="22"/>
+          <w:szCs w:val="22"/>
+        </w:rPr>
+      </w:pPr>
+      <w:r>
+        <w:rPr>
+          <w:rtl w:val="0"/>
+        </w:rPr>
+      </w:r>
+    </w:p>
+    <w:p>
+      <w:pPr>
         <w:numPr>
           <w:ilvl w:val="0"/>
-          <w:numId w:val="4"/>
+          <w:numId w:val="5"/>
         </w:numPr>
-        <w:spacing w:after="0" w:afterAutospacing="0" w:before="0" w:beforeAutospacing="0"/>
         <w:ind w:left="720" w:hanging="360"/>
         <w:rPr>
-          <w:rFonts w:ascii="Arial" w:cs="Arial" w:eastAsia="Arial" w:hAnsi="Arial"/>
+          <w:b w:val="1"/>
           <w:color w:val="000000"/>
         </w:rPr>
       </w:pPr>
       <w:r>
         <w:rPr>
           <w:rFonts w:ascii="SimSun" w:cs="SimSun" w:eastAsia="SimSun" w:hAnsi="SimSun"/>
-          <w:sz w:val="22"/>
-          <w:szCs w:val="22"/>
-          <w:rtl w:val="0"/>
-        </w:rPr>
-        <w:t xml:space="preserve">职位：前端开发</w:t>
+          <w:b w:val="1"/>
+          <w:sz w:val="22"/>
+          <w:szCs w:val="22"/>
+          <w:rtl w:val="0"/>
+        </w:rPr>
+        <w:t xml:space="preserve">中软国际2017.5 - 2019.5</w:t>
+      </w:r>
+    </w:p>
+    <w:p>
+      <w:pPr>
+        <w:ind w:firstLine="720"/>
+        <w:rPr>
+          <w:sz w:val="22"/>
+          <w:szCs w:val="22"/>
+        </w:rPr>
+      </w:pPr>
+      <w:r>
+        <w:rPr>
+          <w:rFonts w:ascii="SimSun" w:cs="SimSun" w:eastAsia="SimSun" w:hAnsi="SimSun"/>
+          <w:sz w:val="22"/>
+          <w:szCs w:val="22"/>
+          <w:rtl w:val="0"/>
+        </w:rPr>
+        <w:t xml:space="preserve">主力开发搭建运营模板快速搭建no-code平台，使用koa2, object.js, mysql, vue, vuetify, axios, archiver等技术，无需开发参与，方便产品运营为公司搭建几百个活动页面</w:t>
+      </w:r>
+    </w:p>
+    <w:p>
+      <w:pPr>
+        <w:ind w:firstLine="720"/>
+        <w:rPr>
+          <w:sz w:val="22"/>
+          <w:szCs w:val="22"/>
+        </w:rPr>
+      </w:pPr>
+      <w:r>
+        <w:rPr>
+          <w:rFonts w:ascii="SimSun" w:cs="SimSun" w:eastAsia="SimSun" w:hAnsi="SimSun"/>
+          <w:sz w:val="22"/>
+          <w:szCs w:val="22"/>
+          <w:rtl w:val="0"/>
+        </w:rPr>
+        <w:t xml:space="preserve">主力开发搭建自动切图工具，使用node.js, muse-ui和vue等技术，无需开发参与，方法产品和运营自主切图并生成几百个跳转页面</w:t>
+      </w:r>
+    </w:p>
+    <w:p>
+      <w:pPr>
+        <w:rPr>
+          <w:sz w:val="22"/>
+          <w:szCs w:val="22"/>
+        </w:rPr>
+      </w:pPr>
+      <w:r>
+        <w:rPr>
+          <w:rtl w:val="0"/>
+        </w:rPr>
       </w:r>
     </w:p>
     <w:p>
       <w:pPr>
         <w:numPr>
           <w:ilvl w:val="0"/>
-          <w:numId w:val="4"/>
+          <w:numId w:val="5"/>
         </w:numPr>
-        <w:spacing w:after="0" w:afterAutospacing="0" w:before="0" w:beforeAutospacing="0"/>
         <w:ind w:left="720" w:hanging="360"/>
         <w:rPr>
-          <w:rFonts w:ascii="Arial" w:cs="Arial" w:eastAsia="Arial" w:hAnsi="Arial"/>
+          <w:sz w:val="22"/>
+          <w:szCs w:val="22"/>
+          <w:u w:val="none"/>
+        </w:rPr>
+      </w:pPr>
+      <w:r>
+        <w:rPr>
+          <w:rFonts w:ascii="SimSun" w:cs="SimSun" w:eastAsia="SimSun" w:hAnsi="SimSun"/>
+          <w:b w:val="1"/>
           <w:color w:val="000000"/>
-        </w:rPr>
-      </w:pPr>
-      <w:r>
-        <w:rPr>
-          <w:rFonts w:ascii="SimSun" w:cs="SimSun" w:eastAsia="SimSun" w:hAnsi="SimSun"/>
-          <w:sz w:val="22"/>
-          <w:szCs w:val="22"/>
-          <w:rtl w:val="0"/>
-        </w:rPr>
-        <w:t xml:space="preserve">管理10人的前端开发团队，主要负责营销h5和小程序、pc门户网站、cms内容管理系统等</w:t>
-      </w:r>
-    </w:p>
-    <w:p>
-      <w:pPr>
+          <w:rtl w:val="0"/>
+        </w:rPr>
+        <w:t xml:space="preserve">新奥能源服务(上海)有限公司2014.12 - 2016.3</w:t>
+      </w:r>
+    </w:p>
+    <w:p>
+      <w:pPr>
+        <w:pageBreakBefore w:val="0"/>
+        <w:pBdr>
+          <w:top w:space="0" w:sz="0" w:val="nil"/>
+          <w:left w:space="0" w:sz="0" w:val="nil"/>
+          <w:bottom w:space="0" w:sz="0" w:val="nil"/>
+          <w:right w:space="0" w:sz="0" w:val="nil"/>
+          <w:between w:space="0" w:sz="0" w:val="nil"/>
+        </w:pBdr>
+        <w:shd w:fill="auto" w:val="clear"/>
+        <w:ind w:firstLine="720"/>
+        <w:rPr>
+          <w:sz w:val="22"/>
+          <w:szCs w:val="22"/>
+        </w:rPr>
+      </w:pPr>
+      <w:r>
+        <w:rPr>
+          <w:rFonts w:ascii="SimSun" w:cs="SimSun" w:eastAsia="SimSun" w:hAnsi="SimSun"/>
+          <w:sz w:val="22"/>
+          <w:szCs w:val="22"/>
+          <w:rtl w:val="0"/>
+        </w:rPr>
+        <w:t xml:space="preserve">职位：前端开发</w:t>
+      </w:r>
+    </w:p>
+    <w:p>
+      <w:pPr>
+        <w:pageBreakBefore w:val="0"/>
+        <w:pBdr>
+          <w:top w:space="0" w:sz="0" w:val="nil"/>
+          <w:left w:space="0" w:sz="0" w:val="nil"/>
+          <w:bottom w:space="0" w:sz="0" w:val="nil"/>
+          <w:right w:space="0" w:sz="0" w:val="nil"/>
+          <w:between w:space="0" w:sz="0" w:val="nil"/>
+        </w:pBdr>
+        <w:shd w:fill="auto" w:val="clear"/>
+        <w:ind w:firstLine="720"/>
+        <w:rPr>
+          <w:sz w:val="22"/>
+          <w:szCs w:val="22"/>
+        </w:rPr>
+      </w:pPr>
+      <w:r>
+        <w:rPr>
+          <w:rFonts w:ascii="SimSun" w:cs="SimSun" w:eastAsia="SimSun" w:hAnsi="SimSun"/>
+          <w:sz w:val="22"/>
+          <w:szCs w:val="22"/>
+          <w:rtl w:val="0"/>
+        </w:rPr>
+        <w:t xml:space="preserve">负责泛能云平台项目的前端开发，基于jQuery与Bootstrap实现前端效果,及数据交互</w:t>
+      </w:r>
+    </w:p>
+    <w:p>
+      <w:pPr>
+        <w:pageBreakBefore w:val="0"/>
+        <w:pBdr>
+          <w:top w:space="0" w:sz="0" w:val="nil"/>
+          <w:left w:space="0" w:sz="0" w:val="nil"/>
+          <w:bottom w:space="0" w:sz="0" w:val="nil"/>
+          <w:right w:space="0" w:sz="0" w:val="nil"/>
+          <w:between w:space="0" w:sz="0" w:val="nil"/>
+        </w:pBdr>
+        <w:shd w:fill="auto" w:val="clear"/>
+        <w:ind w:firstLine="720"/>
+        <w:rPr>
+          <w:sz w:val="22"/>
+          <w:szCs w:val="22"/>
+        </w:rPr>
+      </w:pPr>
+      <w:r>
+        <w:rPr>
+          <w:rFonts w:ascii="SimSun" w:cs="SimSun" w:eastAsia="SimSun" w:hAnsi="SimSun"/>
+          <w:sz w:val="22"/>
+          <w:szCs w:val="22"/>
+          <w:rtl w:val="0"/>
+        </w:rPr>
+        <w:t xml:space="preserve">运用NodeJs和MongoDB实现前后端分离，以支持后端RESTful</w:t>
+      </w:r>
+    </w:p>
+    <w:p>
+      <w:pPr>
+        <w:pageBreakBefore w:val="0"/>
+        <w:pBdr>
+          <w:top w:space="0" w:sz="0" w:val="nil"/>
+          <w:left w:space="0" w:sz="0" w:val="nil"/>
+          <w:bottom w:space="0" w:sz="0" w:val="nil"/>
+          <w:right w:space="0" w:sz="0" w:val="nil"/>
+          <w:between w:space="0" w:sz="0" w:val="nil"/>
+        </w:pBdr>
+        <w:shd w:fill="auto" w:val="clear"/>
+        <w:ind w:firstLine="720"/>
+        <w:rPr>
+          <w:sz w:val="22"/>
+          <w:szCs w:val="22"/>
+        </w:rPr>
+      </w:pPr>
+      <w:r>
+        <w:rPr>
+          <w:rFonts w:ascii="SimSun" w:cs="SimSun" w:eastAsia="SimSun" w:hAnsi="SimSun"/>
+          <w:sz w:val="22"/>
+          <w:szCs w:val="22"/>
+          <w:rtl w:val="0"/>
+        </w:rPr>
+        <w:t xml:space="preserve">使用gulp及webpack等工具提升构建流程</w:t>
+      </w:r>
+    </w:p>
+    <w:p>
+      <w:pPr>
+        <w:pageBreakBefore w:val="0"/>
+        <w:pBdr>
+          <w:top w:space="0" w:sz="0" w:val="nil"/>
+          <w:left w:space="0" w:sz="0" w:val="nil"/>
+          <w:bottom w:space="0" w:sz="0" w:val="nil"/>
+          <w:right w:space="0" w:sz="0" w:val="nil"/>
+          <w:between w:space="0" w:sz="0" w:val="nil"/>
+        </w:pBdr>
+        <w:shd w:fill="auto" w:val="clear"/>
+        <w:ind w:firstLine="720"/>
+        <w:rPr>
+          <w:sz w:val="22"/>
+          <w:szCs w:val="22"/>
+        </w:rPr>
+      </w:pPr>
+      <w:r>
+        <w:rPr>
+          <w:rFonts w:ascii="SimSun" w:cs="SimSun" w:eastAsia="SimSun" w:hAnsi="SimSun"/>
+          <w:sz w:val="22"/>
+          <w:szCs w:val="22"/>
+          <w:rtl w:val="0"/>
+        </w:rPr>
+        <w:t xml:space="preserve">带领一个2-3人的小团队完成前端任务</w:t>
+      </w:r>
+    </w:p>
+    <w:p>
+      <w:pPr>
+        <w:pageBreakBefore w:val="0"/>
+        <w:pBdr>
+          <w:top w:space="0" w:sz="0" w:val="nil"/>
+          <w:left w:space="0" w:sz="0" w:val="nil"/>
+          <w:bottom w:space="0" w:sz="0" w:val="nil"/>
+          <w:right w:space="0" w:sz="0" w:val="nil"/>
+          <w:between w:space="0" w:sz="0" w:val="nil"/>
+        </w:pBdr>
+        <w:shd w:fill="auto" w:val="clear"/>
+        <w:ind w:firstLine="720"/>
+        <w:rPr>
+          <w:sz w:val="22"/>
+          <w:szCs w:val="22"/>
+        </w:rPr>
+      </w:pPr>
+      <w:r>
+        <w:rPr>
+          <w:rFonts w:ascii="SimSun" w:cs="SimSun" w:eastAsia="SimSun" w:hAnsi="SimSun"/>
+          <w:sz w:val="22"/>
+          <w:szCs w:val="22"/>
+          <w:rtl w:val="0"/>
+        </w:rPr>
+        <w:t xml:space="preserve">独自前往廊坊完成大屏展示项目，使用three.js和Unit3D等技术</w:t>
+      </w:r>
+    </w:p>
+    <w:p>
+      <w:pPr>
+        <w:pageBreakBefore w:val="0"/>
+        <w:pBdr>
+          <w:top w:space="0" w:sz="0" w:val="nil"/>
+          <w:left w:space="0" w:sz="0" w:val="nil"/>
+          <w:bottom w:space="0" w:sz="0" w:val="nil"/>
+          <w:right w:space="0" w:sz="0" w:val="nil"/>
+          <w:between w:space="0" w:sz="0" w:val="nil"/>
+        </w:pBdr>
+        <w:shd w:fill="auto" w:val="clear"/>
+        <w:rPr>
+          <w:sz w:val="22"/>
+          <w:szCs w:val="22"/>
+        </w:rPr>
+      </w:pPr>
+      <w:r>
+        <w:rPr>
+          <w:rtl w:val="0"/>
+        </w:rPr>
+      </w:r>
+    </w:p>
+    <w:p>
+      <w:pPr>
+        <w:pageBreakBefore w:val="0"/>
         <w:numPr>
           <w:ilvl w:val="0"/>
-          <w:numId w:val="4"/>
+          <w:numId w:val="5"/>
         </w:numPr>
-        <w:spacing w:after="0" w:afterAutospacing="0" w:before="0" w:beforeAutospacing="0"/>
+        <w:pBdr>
+          <w:top w:space="0" w:sz="0" w:val="nil"/>
+          <w:left w:space="0" w:sz="0" w:val="nil"/>
+          <w:bottom w:space="0" w:sz="0" w:val="nil"/>
+          <w:right w:space="0" w:sz="0" w:val="nil"/>
+          <w:between w:space="0" w:sz="0" w:val="nil"/>
+        </w:pBdr>
+        <w:shd w:fill="auto" w:val="clear"/>
         <w:ind w:left="720" w:hanging="360"/>
         <w:rPr>
           <w:sz w:val="22"/>
           <w:szCs w:val="22"/>
-          <w:u w:val="none"/>
-        </w:rPr>
-      </w:pPr>
-      <w:r>
-        <w:rPr>
-          <w:rFonts w:ascii="SimSun" w:cs="SimSun" w:eastAsia="SimSun" w:hAnsi="SimSun"/>
-          <w:sz w:val="22"/>
-          <w:szCs w:val="22"/>
-          <w:rtl w:val="0"/>
-        </w:rPr>
-        <w:t xml:space="preserve">为团队定制前端脚手架，基于typescript、eslint、prettier、husky、webpack、react、redux配合公司内部方法，帮助团队快速开发</w:t>
-      </w:r>
-    </w:p>
-    <w:p>
-      <w:pPr>
+        </w:rPr>
+      </w:pPr>
+      <w:r>
+        <w:rPr>
+          <w:rFonts w:ascii="SimSun" w:cs="SimSun" w:eastAsia="SimSun" w:hAnsi="SimSun"/>
+          <w:b w:val="1"/>
+          <w:color w:val="000000"/>
+          <w:rtl w:val="0"/>
+        </w:rPr>
+        <w:t xml:space="preserve">三迭信息科技有限公司2014.8 - 2014.12</w:t>
+      </w:r>
+    </w:p>
+    <w:p>
+      <w:pPr>
+        <w:pageBreakBefore w:val="0"/>
+        <w:pBdr>
+          <w:top w:space="0" w:sz="0" w:val="nil"/>
+          <w:left w:space="0" w:sz="0" w:val="nil"/>
+          <w:bottom w:space="0" w:sz="0" w:val="nil"/>
+          <w:right w:space="0" w:sz="0" w:val="nil"/>
+          <w:between w:space="0" w:sz="0" w:val="nil"/>
+        </w:pBdr>
+        <w:shd w:fill="auto" w:val="clear"/>
+        <w:ind w:firstLine="720"/>
+        <w:rPr>
+          <w:sz w:val="22"/>
+          <w:szCs w:val="22"/>
+        </w:rPr>
+      </w:pPr>
+      <w:r>
+        <w:rPr>
+          <w:rFonts w:ascii="SimSun" w:cs="SimSun" w:eastAsia="SimSun" w:hAnsi="SimSun"/>
+          <w:sz w:val="22"/>
+          <w:szCs w:val="22"/>
+          <w:rtl w:val="0"/>
+        </w:rPr>
+        <w:t xml:space="preserve">职位：前端开发</w:t>
+      </w:r>
+    </w:p>
+    <w:p>
+      <w:pPr>
+        <w:pageBreakBefore w:val="0"/>
+        <w:pBdr>
+          <w:top w:space="0" w:sz="0" w:val="nil"/>
+          <w:left w:space="0" w:sz="0" w:val="nil"/>
+          <w:bottom w:space="0" w:sz="0" w:val="nil"/>
+          <w:right w:space="0" w:sz="0" w:val="nil"/>
+          <w:between w:space="0" w:sz="0" w:val="nil"/>
+        </w:pBdr>
+        <w:shd w:fill="auto" w:val="clear"/>
+        <w:ind w:firstLine="720"/>
+        <w:rPr>
+          <w:sz w:val="22"/>
+          <w:szCs w:val="22"/>
+        </w:rPr>
+      </w:pPr>
+      <w:r>
+        <w:rPr>
+          <w:rFonts w:ascii="SimSun" w:cs="SimSun" w:eastAsia="SimSun" w:hAnsi="SimSun"/>
+          <w:sz w:val="22"/>
+          <w:szCs w:val="22"/>
+          <w:rtl w:val="0"/>
+        </w:rPr>
+        <w:t xml:space="preserve">实现各种业务，根据设计稿完成静态页面</w:t>
+      </w:r>
+    </w:p>
+    <w:p>
+      <w:pPr>
+        <w:pageBreakBefore w:val="0"/>
+        <w:pBdr>
+          <w:top w:space="0" w:sz="0" w:val="nil"/>
+          <w:left w:space="0" w:sz="0" w:val="nil"/>
+          <w:bottom w:space="0" w:sz="0" w:val="nil"/>
+          <w:right w:space="0" w:sz="0" w:val="nil"/>
+          <w:between w:space="0" w:sz="0" w:val="nil"/>
+        </w:pBdr>
+        <w:shd w:fill="auto" w:val="clear"/>
+        <w:ind w:firstLine="720"/>
+        <w:rPr>
+          <w:sz w:val="22"/>
+          <w:szCs w:val="22"/>
+        </w:rPr>
+      </w:pPr>
+      <w:r>
+        <w:rPr>
+          <w:rFonts w:ascii="SimSun" w:cs="SimSun" w:eastAsia="SimSun" w:hAnsi="SimSun"/>
+          <w:sz w:val="22"/>
+          <w:szCs w:val="22"/>
+          <w:rtl w:val="0"/>
+        </w:rPr>
+        <w:t xml:space="preserve">使用jquery实现前端页面效果</w:t>
+      </w:r>
+    </w:p>
+    <w:p>
+      <w:pPr>
+        <w:pageBreakBefore w:val="0"/>
+        <w:pBdr>
+          <w:top w:space="0" w:sz="0" w:val="nil"/>
+          <w:left w:space="0" w:sz="0" w:val="nil"/>
+          <w:bottom w:space="0" w:sz="0" w:val="nil"/>
+          <w:right w:space="0" w:sz="0" w:val="nil"/>
+          <w:between w:space="0" w:sz="0" w:val="nil"/>
+        </w:pBdr>
+        <w:shd w:fill="auto" w:val="clear"/>
+        <w:rPr>
+          <w:sz w:val="22"/>
+          <w:szCs w:val="22"/>
+        </w:rPr>
+      </w:pPr>
+      <w:r>
+        <w:rPr>
+          <w:rtl w:val="0"/>
+        </w:rPr>
+      </w:r>
+    </w:p>
+    <w:p>
+      <w:pPr>
+        <w:pageBreakBefore w:val="0"/>
         <w:numPr>
           <w:ilvl w:val="0"/>
-          <w:numId w:val="4"/>
+          <w:numId w:val="5"/>
         </w:numPr>
-        <w:spacing w:after="0" w:afterAutospacing="0" w:before="0" w:beforeAutospacing="0"/>
+        <w:pBdr>
+          <w:top w:space="0" w:sz="0" w:val="nil"/>
+          <w:left w:space="0" w:sz="0" w:val="nil"/>
+          <w:bottom w:space="0" w:sz="0" w:val="nil"/>
+          <w:right w:space="0" w:sz="0" w:val="nil"/>
+          <w:between w:space="0" w:sz="0" w:val="nil"/>
+        </w:pBdr>
+        <w:shd w:fill="auto" w:val="clear"/>
         <w:ind w:left="720" w:hanging="360"/>
         <w:rPr>
           <w:sz w:val="22"/>
@@ -886,631 +1601,8 @@
       <w:r>
         <w:rPr>
           <w:rFonts w:ascii="SimSun" w:cs="SimSun" w:eastAsia="SimSun" w:hAnsi="SimSun"/>
-          <w:sz w:val="22"/>
-          <w:szCs w:val="22"/>
-          <w:rtl w:val="0"/>
-        </w:rPr>
-        <w:t xml:space="preserve">参与各业务需求评审，制定团队开发流程（脑图和流程图），协调各方逐步推行敏捷开发</w:t>
-      </w:r>
-    </w:p>
-    <w:p>
-      <w:pPr>
-        <w:numPr>
-          <w:ilvl w:val="0"/>
-          <w:numId w:val="4"/>
-        </w:numPr>
-        <w:spacing w:after="0" w:afterAutospacing="0" w:before="0" w:beforeAutospacing="0"/>
-        <w:ind w:left="720" w:hanging="360"/>
-        <w:rPr>
-          <w:sz w:val="22"/>
-          <w:szCs w:val="22"/>
-          <w:u w:val="none"/>
-        </w:rPr>
-      </w:pPr>
-      <w:r>
-        <w:rPr>
-          <w:rFonts w:ascii="SimSun" w:cs="SimSun" w:eastAsia="SimSun" w:hAnsi="SimSun"/>
-          <w:sz w:val="22"/>
-          <w:szCs w:val="22"/>
-          <w:rtl w:val="0"/>
-        </w:rPr>
-        <w:t xml:space="preserve">主力负责开发机动队小程序，获取用户步数转化为积分，日活达到2万+</w:t>
-      </w:r>
-    </w:p>
-    <w:p>
-      <w:pPr>
-        <w:numPr>
-          <w:ilvl w:val="0"/>
-          <w:numId w:val="4"/>
-        </w:numPr>
-        <w:spacing w:after="0" w:afterAutospacing="0" w:before="0" w:beforeAutospacing="0"/>
-        <w:ind w:left="720" w:hanging="360"/>
-        <w:rPr>
-          <w:sz w:val="22"/>
-          <w:szCs w:val="22"/>
-          <w:u w:val="none"/>
-        </w:rPr>
-      </w:pPr>
-      <w:r>
-        <w:rPr>
-          <w:rFonts w:ascii="SimSun" w:cs="SimSun" w:eastAsia="SimSun" w:hAnsi="SimSun"/>
-          <w:sz w:val="22"/>
-          <w:szCs w:val="22"/>
-          <w:rtl w:val="0"/>
-        </w:rPr>
-        <w:t xml:space="preserve">主力负责开发集卡小程序，使用Taro框架，实现一套代码同时支持H5和小程序端，日活2K+</w:t>
-      </w:r>
-    </w:p>
-    <w:p>
-      <w:pPr>
-        <w:numPr>
-          <w:ilvl w:val="0"/>
-          <w:numId w:val="4"/>
-        </w:numPr>
-        <w:spacing w:after="0" w:afterAutospacing="0" w:before="0" w:beforeAutospacing="0"/>
-        <w:ind w:left="720" w:hanging="360"/>
-        <w:rPr>
-          <w:sz w:val="22"/>
-          <w:szCs w:val="22"/>
-          <w:u w:val="none"/>
-        </w:rPr>
-      </w:pPr>
-      <w:r>
-        <w:rPr>
-          <w:rFonts w:ascii="SimSun" w:cs="SimSun" w:eastAsia="SimSun" w:hAnsi="SimSun"/>
-          <w:sz w:val="22"/>
-          <w:szCs w:val="22"/>
-          <w:rtl w:val="0"/>
-        </w:rPr>
-        <w:t xml:space="preserve">主力开发CMS平台，实现模块化搭建页面，支持公司几百套活动页面</w:t>
-      </w:r>
-    </w:p>
-    <w:p>
-      <w:pPr>
-        <w:numPr>
-          <w:ilvl w:val="0"/>
-          <w:numId w:val="4"/>
-        </w:numPr>
-        <w:spacing w:after="0" w:afterAutospacing="0" w:before="0" w:beforeAutospacing="0"/>
-        <w:ind w:left="720" w:hanging="360"/>
-        <w:rPr>
-          <w:sz w:val="22"/>
-          <w:szCs w:val="22"/>
-          <w:u w:val="none"/>
-        </w:rPr>
-      </w:pPr>
-      <w:r>
-        <w:rPr>
-          <w:rtl w:val="0"/>
-        </w:rPr>
-      </w:r>
-    </w:p>
-    <w:p>
-      <w:pPr>
-        <w:numPr>
-          <w:ilvl w:val="0"/>
-          <w:numId w:val="4"/>
-        </w:numPr>
-        <w:spacing w:after="0" w:afterAutospacing="0" w:before="0" w:beforeAutospacing="0"/>
-        <w:ind w:left="720" w:hanging="360"/>
-        <w:rPr>
           <w:b w:val="1"/>
           <w:color w:val="000000"/>
-        </w:rPr>
-      </w:pPr>
-      <w:r>
-        <w:rPr>
-          <w:rFonts w:ascii="SimSun" w:cs="SimSun" w:eastAsia="SimSun" w:hAnsi="SimSun"/>
-          <w:b w:val="1"/>
-          <w:sz w:val="22"/>
-          <w:szCs w:val="22"/>
-          <w:rtl w:val="0"/>
-        </w:rPr>
-        <w:t xml:space="preserve">中软国际2017.5 - 2019.5</w:t>
-      </w:r>
-    </w:p>
-    <w:p>
-      <w:pPr>
-        <w:numPr>
-          <w:ilvl w:val="0"/>
-          <w:numId w:val="4"/>
-        </w:numPr>
-        <w:spacing w:after="0" w:afterAutospacing="0" w:before="0" w:beforeAutospacing="0"/>
-        <w:ind w:left="720" w:hanging="360"/>
-        <w:rPr>
-          <w:sz w:val="22"/>
-          <w:szCs w:val="22"/>
-        </w:rPr>
-      </w:pPr>
-      <w:r>
-        <w:rPr>
-          <w:rFonts w:ascii="SimSun" w:cs="SimSun" w:eastAsia="SimSun" w:hAnsi="SimSun"/>
-          <w:sz w:val="22"/>
-          <w:szCs w:val="22"/>
-          <w:rtl w:val="0"/>
-        </w:rPr>
-        <w:t xml:space="preserve">主力开发搭建运营模板快速搭建no-code平台，使用koa2, object.js, mysql, vue, vuetify, axios, archiver等技术，无需开发参与，方便产品运营为公司搭建几百个活动页面</w:t>
-      </w:r>
-    </w:p>
-    <w:p>
-      <w:pPr>
-        <w:numPr>
-          <w:ilvl w:val="0"/>
-          <w:numId w:val="4"/>
-        </w:numPr>
-        <w:spacing w:after="0" w:afterAutospacing="0" w:before="0" w:beforeAutospacing="0"/>
-        <w:ind w:left="720" w:hanging="360"/>
-        <w:rPr>
-          <w:sz w:val="22"/>
-          <w:szCs w:val="22"/>
-        </w:rPr>
-      </w:pPr>
-      <w:r>
-        <w:rPr>
-          <w:rFonts w:ascii="SimSun" w:cs="SimSun" w:eastAsia="SimSun" w:hAnsi="SimSun"/>
-          <w:sz w:val="22"/>
-          <w:szCs w:val="22"/>
-          <w:rtl w:val="0"/>
-        </w:rPr>
-        <w:t xml:space="preserve">主力开发搭建自动切图工具，使用node.js, muse-ui和vue等技术，无需开发参与，方法产品和运营自主切图并生成几百个跳转页面</w:t>
-      </w:r>
-    </w:p>
-    <w:p>
-      <w:pPr>
-        <w:numPr>
-          <w:ilvl w:val="0"/>
-          <w:numId w:val="4"/>
-        </w:numPr>
-        <w:spacing w:after="0" w:afterAutospacing="0" w:before="0" w:beforeAutospacing="0"/>
-        <w:ind w:left="720" w:hanging="360"/>
-        <w:rPr>
-          <w:sz w:val="22"/>
-          <w:szCs w:val="22"/>
-          <w:u w:val="none"/>
-        </w:rPr>
-      </w:pPr>
-      <w:r>
-        <w:rPr>
-          <w:rtl w:val="0"/>
-        </w:rPr>
-      </w:r>
-    </w:p>
-    <w:p>
-      <w:pPr>
-        <w:numPr>
-          <w:ilvl w:val="0"/>
-          <w:numId w:val="4"/>
-        </w:numPr>
-        <w:spacing w:after="0" w:afterAutospacing="0" w:before="0" w:beforeAutospacing="0"/>
-        <w:ind w:left="720" w:hanging="360"/>
-        <w:rPr>
-          <w:sz w:val="22"/>
-          <w:szCs w:val="22"/>
-          <w:u w:val="none"/>
-        </w:rPr>
-      </w:pPr>
-      <w:r>
-        <w:rPr>
-          <w:rFonts w:ascii="SimSun" w:cs="SimSun" w:eastAsia="SimSun" w:hAnsi="SimSun"/>
-          <w:b w:val="1"/>
-          <w:color w:val="000000"/>
-          <w:rtl w:val="0"/>
-        </w:rPr>
-        <w:t xml:space="preserve">新奥能源服务(上海)有限公司2014.12 - 2016.3</w:t>
-      </w:r>
-    </w:p>
-    <w:p>
-      <w:pPr>
-        <w:pageBreakBefore w:val="0"/>
-        <w:numPr>
-          <w:ilvl w:val="0"/>
-          <w:numId w:val="4"/>
-        </w:numPr>
-        <w:pBdr>
-          <w:top w:space="0" w:sz="0" w:val="nil"/>
-          <w:left w:space="0" w:sz="0" w:val="nil"/>
-          <w:bottom w:space="0" w:sz="0" w:val="nil"/>
-          <w:right w:space="0" w:sz="0" w:val="nil"/>
-          <w:between w:space="0" w:sz="0" w:val="nil"/>
-        </w:pBdr>
-        <w:shd w:fill="auto" w:val="clear"/>
-        <w:spacing w:after="0" w:afterAutospacing="0" w:before="0" w:beforeAutospacing="0"/>
-        <w:ind w:left="720" w:hanging="360"/>
-        <w:rPr>
-          <w:rFonts w:ascii="Arial" w:cs="Arial" w:eastAsia="Arial" w:hAnsi="Arial"/>
-          <w:sz w:val="22"/>
-          <w:szCs w:val="22"/>
-        </w:rPr>
-      </w:pPr>
-      <w:r>
-        <w:rPr>
-          <w:rFonts w:ascii="SimSun" w:cs="SimSun" w:eastAsia="SimSun" w:hAnsi="SimSun"/>
-          <w:sz w:val="22"/>
-          <w:szCs w:val="22"/>
-          <w:rtl w:val="0"/>
-        </w:rPr>
-        <w:t xml:space="preserve">职位：前端开发</w:t>
-      </w:r>
-    </w:p>
-    <w:p>
-      <w:pPr>
-        <w:pageBreakBefore w:val="0"/>
-        <w:numPr>
-          <w:ilvl w:val="0"/>
-          <w:numId w:val="4"/>
-        </w:numPr>
-        <w:pBdr>
-          <w:top w:space="0" w:sz="0" w:val="nil"/>
-          <w:left w:space="0" w:sz="0" w:val="nil"/>
-          <w:bottom w:space="0" w:sz="0" w:val="nil"/>
-          <w:right w:space="0" w:sz="0" w:val="nil"/>
-          <w:between w:space="0" w:sz="0" w:val="nil"/>
-        </w:pBdr>
-        <w:shd w:fill="auto" w:val="clear"/>
-        <w:spacing w:after="0" w:afterAutospacing="0" w:before="0" w:beforeAutospacing="0"/>
-        <w:ind w:left="720" w:hanging="360"/>
-        <w:rPr>
-          <w:rFonts w:ascii="Arial" w:cs="Arial" w:eastAsia="Arial" w:hAnsi="Arial"/>
-          <w:sz w:val="22"/>
-          <w:szCs w:val="22"/>
-        </w:rPr>
-      </w:pPr>
-      <w:r>
-        <w:rPr>
-          <w:rFonts w:ascii="SimSun" w:cs="SimSun" w:eastAsia="SimSun" w:hAnsi="SimSun"/>
-          <w:sz w:val="22"/>
-          <w:szCs w:val="22"/>
-          <w:rtl w:val="0"/>
-        </w:rPr>
-        <w:t xml:space="preserve">负责泛能云平台项目的前端开发，基于jQuery与Bootstrap实现前端效果,及数据交互</w:t>
-      </w:r>
-    </w:p>
-    <w:p>
-      <w:pPr>
-        <w:pageBreakBefore w:val="0"/>
-        <w:numPr>
-          <w:ilvl w:val="0"/>
-          <w:numId w:val="4"/>
-        </w:numPr>
-        <w:pBdr>
-          <w:top w:space="0" w:sz="0" w:val="nil"/>
-          <w:left w:space="0" w:sz="0" w:val="nil"/>
-          <w:bottom w:space="0" w:sz="0" w:val="nil"/>
-          <w:right w:space="0" w:sz="0" w:val="nil"/>
-          <w:between w:space="0" w:sz="0" w:val="nil"/>
-        </w:pBdr>
-        <w:shd w:fill="auto" w:val="clear"/>
-        <w:spacing w:after="0" w:afterAutospacing="0" w:before="0" w:beforeAutospacing="0"/>
-        <w:ind w:left="720" w:hanging="360"/>
-        <w:rPr>
-          <w:rFonts w:ascii="Arial" w:cs="Arial" w:eastAsia="Arial" w:hAnsi="Arial"/>
-          <w:sz w:val="22"/>
-          <w:szCs w:val="22"/>
-        </w:rPr>
-      </w:pPr>
-      <w:r>
-        <w:rPr>
-          <w:rFonts w:ascii="SimSun" w:cs="SimSun" w:eastAsia="SimSun" w:hAnsi="SimSun"/>
-          <w:sz w:val="22"/>
-          <w:szCs w:val="22"/>
-          <w:rtl w:val="0"/>
-        </w:rPr>
-        <w:t xml:space="preserve">运用NodeJs和MongoDB实现前后端分离，以支持后端RESTful</w:t>
-      </w:r>
-    </w:p>
-    <w:p>
-      <w:pPr>
-        <w:pageBreakBefore w:val="0"/>
-        <w:numPr>
-          <w:ilvl w:val="0"/>
-          <w:numId w:val="4"/>
-        </w:numPr>
-        <w:pBdr>
-          <w:top w:space="0" w:sz="0" w:val="nil"/>
-          <w:left w:space="0" w:sz="0" w:val="nil"/>
-          <w:bottom w:space="0" w:sz="0" w:val="nil"/>
-          <w:right w:space="0" w:sz="0" w:val="nil"/>
-          <w:between w:space="0" w:sz="0" w:val="nil"/>
-        </w:pBdr>
-        <w:shd w:fill="auto" w:val="clear"/>
-        <w:spacing w:after="0" w:afterAutospacing="0" w:before="0" w:beforeAutospacing="0"/>
-        <w:ind w:left="720" w:hanging="360"/>
-        <w:rPr>
-          <w:rFonts w:ascii="Arial" w:cs="Arial" w:eastAsia="Arial" w:hAnsi="Arial"/>
-          <w:sz w:val="22"/>
-          <w:szCs w:val="22"/>
-        </w:rPr>
-      </w:pPr>
-      <w:r>
-        <w:rPr>
-          <w:rFonts w:ascii="SimSun" w:cs="SimSun" w:eastAsia="SimSun" w:hAnsi="SimSun"/>
-          <w:sz w:val="22"/>
-          <w:szCs w:val="22"/>
-          <w:rtl w:val="0"/>
-        </w:rPr>
-        <w:t xml:space="preserve">使用gulp及webpack等工具提升构建流程</w:t>
-      </w:r>
-    </w:p>
-    <w:p>
-      <w:pPr>
-        <w:pageBreakBefore w:val="0"/>
-        <w:numPr>
-          <w:ilvl w:val="0"/>
-          <w:numId w:val="4"/>
-        </w:numPr>
-        <w:pBdr>
-          <w:top w:space="0" w:sz="0" w:val="nil"/>
-          <w:left w:space="0" w:sz="0" w:val="nil"/>
-          <w:bottom w:space="0" w:sz="0" w:val="nil"/>
-          <w:right w:space="0" w:sz="0" w:val="nil"/>
-          <w:between w:space="0" w:sz="0" w:val="nil"/>
-        </w:pBdr>
-        <w:shd w:fill="auto" w:val="clear"/>
-        <w:spacing w:after="0" w:afterAutospacing="0" w:before="0" w:beforeAutospacing="0"/>
-        <w:ind w:left="720" w:hanging="360"/>
-        <w:rPr>
-          <w:sz w:val="22"/>
-          <w:szCs w:val="22"/>
-        </w:rPr>
-      </w:pPr>
-      <w:r>
-        <w:rPr>
-          <w:rFonts w:ascii="SimSun" w:cs="SimSun" w:eastAsia="SimSun" w:hAnsi="SimSun"/>
-          <w:sz w:val="22"/>
-          <w:szCs w:val="22"/>
-          <w:rtl w:val="0"/>
-        </w:rPr>
-        <w:t xml:space="preserve">带领一个2-3人的小团队完成前端任务</w:t>
-      </w:r>
-    </w:p>
-    <w:p>
-      <w:pPr>
-        <w:pageBreakBefore w:val="0"/>
-        <w:numPr>
-          <w:ilvl w:val="0"/>
-          <w:numId w:val="4"/>
-        </w:numPr>
-        <w:pBdr>
-          <w:top w:space="0" w:sz="0" w:val="nil"/>
-          <w:left w:space="0" w:sz="0" w:val="nil"/>
-          <w:bottom w:space="0" w:sz="0" w:val="nil"/>
-          <w:right w:space="0" w:sz="0" w:val="nil"/>
-          <w:between w:space="0" w:sz="0" w:val="nil"/>
-        </w:pBdr>
-        <w:shd w:fill="auto" w:val="clear"/>
-        <w:spacing w:after="0" w:afterAutospacing="0" w:before="0" w:beforeAutospacing="0"/>
-        <w:ind w:left="720" w:hanging="360"/>
-        <w:rPr>
-          <w:sz w:val="22"/>
-          <w:szCs w:val="22"/>
-        </w:rPr>
-      </w:pPr>
-      <w:r>
-        <w:rPr>
-          <w:rFonts w:ascii="SimSun" w:cs="SimSun" w:eastAsia="SimSun" w:hAnsi="SimSun"/>
-          <w:sz w:val="22"/>
-          <w:szCs w:val="22"/>
-          <w:rtl w:val="0"/>
-        </w:rPr>
-        <w:t xml:space="preserve">独自前往廊坊完成大屏展示项目，使用three.js和Unit3D等技术</w:t>
-      </w:r>
-    </w:p>
-    <w:p>
-      <w:pPr>
-        <w:pageBreakBefore w:val="0"/>
-        <w:numPr>
-          <w:ilvl w:val="0"/>
-          <w:numId w:val="4"/>
-        </w:numPr>
-        <w:pBdr>
-          <w:top w:space="0" w:sz="0" w:val="nil"/>
-          <w:left w:space="0" w:sz="0" w:val="nil"/>
-          <w:bottom w:space="0" w:sz="0" w:val="nil"/>
-          <w:right w:space="0" w:sz="0" w:val="nil"/>
-          <w:between w:space="0" w:sz="0" w:val="nil"/>
-        </w:pBdr>
-        <w:shd w:fill="auto" w:val="clear"/>
-        <w:spacing w:after="0" w:afterAutospacing="0" w:before="0" w:beforeAutospacing="0"/>
-        <w:ind w:left="720" w:hanging="360"/>
-        <w:rPr>
-          <w:sz w:val="22"/>
-          <w:szCs w:val="22"/>
-        </w:rPr>
-      </w:pPr>
-      <w:r>
-        <w:rPr>
-          <w:rtl w:val="0"/>
-        </w:rPr>
-      </w:r>
-    </w:p>
-    <w:p>
-      <w:pPr>
-        <w:pageBreakBefore w:val="0"/>
-        <w:numPr>
-          <w:ilvl w:val="0"/>
-          <w:numId w:val="4"/>
-        </w:numPr>
-        <w:pBdr>
-          <w:top w:space="0" w:sz="0" w:val="nil"/>
-          <w:left w:space="0" w:sz="0" w:val="nil"/>
-          <w:bottom w:space="0" w:sz="0" w:val="nil"/>
-          <w:right w:space="0" w:sz="0" w:val="nil"/>
-          <w:between w:space="0" w:sz="0" w:val="nil"/>
-        </w:pBdr>
-        <w:shd w:fill="auto" w:val="clear"/>
-        <w:spacing w:after="0" w:afterAutospacing="0" w:before="0" w:beforeAutospacing="0"/>
-        <w:ind w:left="720" w:hanging="360"/>
-        <w:rPr>
-          <w:sz w:val="22"/>
-          <w:szCs w:val="22"/>
-        </w:rPr>
-      </w:pPr>
-      <w:r>
-        <w:rPr>
-          <w:rFonts w:ascii="SimSun" w:cs="SimSun" w:eastAsia="SimSun" w:hAnsi="SimSun"/>
-          <w:b w:val="1"/>
-          <w:color w:val="000000"/>
-          <w:rtl w:val="0"/>
-        </w:rPr>
-        <w:t xml:space="preserve">三迭信息科技有限公司2014.8 - 2014.12</w:t>
-      </w:r>
-    </w:p>
-    <w:p>
-      <w:pPr>
-        <w:pageBreakBefore w:val="0"/>
-        <w:numPr>
-          <w:ilvl w:val="0"/>
-          <w:numId w:val="4"/>
-        </w:numPr>
-        <w:pBdr>
-          <w:top w:space="0" w:sz="0" w:val="nil"/>
-          <w:left w:space="0" w:sz="0" w:val="nil"/>
-          <w:bottom w:space="0" w:sz="0" w:val="nil"/>
-          <w:right w:space="0" w:sz="0" w:val="nil"/>
-          <w:between w:space="0" w:sz="0" w:val="nil"/>
-        </w:pBdr>
-        <w:shd w:fill="auto" w:val="clear"/>
-        <w:spacing w:after="0" w:afterAutospacing="0" w:before="0" w:beforeAutospacing="0"/>
-        <w:ind w:left="720" w:hanging="360"/>
-        <w:rPr>
-          <w:rFonts w:ascii="Arial" w:cs="Arial" w:eastAsia="Arial" w:hAnsi="Arial"/>
-          <w:sz w:val="22"/>
-          <w:szCs w:val="22"/>
-        </w:rPr>
-      </w:pPr>
-      <w:r>
-        <w:rPr>
-          <w:rFonts w:ascii="SimSun" w:cs="SimSun" w:eastAsia="SimSun" w:hAnsi="SimSun"/>
-          <w:sz w:val="22"/>
-          <w:szCs w:val="22"/>
-          <w:rtl w:val="0"/>
-        </w:rPr>
-        <w:t xml:space="preserve">职位：前端开发</w:t>
-      </w:r>
-    </w:p>
-    <w:p>
-      <w:pPr>
-        <w:pageBreakBefore w:val="0"/>
-        <w:numPr>
-          <w:ilvl w:val="0"/>
-          <w:numId w:val="4"/>
-        </w:numPr>
-        <w:pBdr>
-          <w:top w:space="0" w:sz="0" w:val="nil"/>
-          <w:left w:space="0" w:sz="0" w:val="nil"/>
-          <w:bottom w:space="0" w:sz="0" w:val="nil"/>
-          <w:right w:space="0" w:sz="0" w:val="nil"/>
-          <w:between w:space="0" w:sz="0" w:val="nil"/>
-        </w:pBdr>
-        <w:shd w:fill="auto" w:val="clear"/>
-        <w:spacing w:after="0" w:afterAutospacing="0" w:before="0" w:beforeAutospacing="0"/>
-        <w:ind w:left="720" w:hanging="360"/>
-        <w:rPr>
-          <w:rFonts w:ascii="Arial" w:cs="Arial" w:eastAsia="Arial" w:hAnsi="Arial"/>
-          <w:sz w:val="22"/>
-          <w:szCs w:val="22"/>
-        </w:rPr>
-      </w:pPr>
-      <w:r>
-        <w:rPr>
-          <w:rFonts w:ascii="SimSun" w:cs="SimSun" w:eastAsia="SimSun" w:hAnsi="SimSun"/>
-          <w:sz w:val="22"/>
-          <w:szCs w:val="22"/>
-          <w:rtl w:val="0"/>
-        </w:rPr>
-        <w:t xml:space="preserve">实现各种业务，根据设计稿完成静态页面</w:t>
-      </w:r>
-    </w:p>
-    <w:p>
-      <w:pPr>
-        <w:pageBreakBefore w:val="0"/>
-        <w:numPr>
-          <w:ilvl w:val="0"/>
-          <w:numId w:val="4"/>
-        </w:numPr>
-        <w:pBdr>
-          <w:top w:space="0" w:sz="0" w:val="nil"/>
-          <w:left w:space="0" w:sz="0" w:val="nil"/>
-          <w:bottom w:space="0" w:sz="0" w:val="nil"/>
-          <w:right w:space="0" w:sz="0" w:val="nil"/>
-          <w:between w:space="0" w:sz="0" w:val="nil"/>
-        </w:pBdr>
-        <w:shd w:fill="auto" w:val="clear"/>
-        <w:spacing w:after="0" w:afterAutospacing="0" w:before="0" w:beforeAutospacing="0"/>
-        <w:ind w:left="720" w:hanging="360"/>
-        <w:rPr>
-          <w:sz w:val="22"/>
-          <w:szCs w:val="22"/>
-          <w:u w:val="none"/>
-        </w:rPr>
-      </w:pPr>
-      <w:r>
-        <w:rPr>
-          <w:rFonts w:ascii="SimSun" w:cs="SimSun" w:eastAsia="SimSun" w:hAnsi="SimSun"/>
-          <w:sz w:val="22"/>
-          <w:szCs w:val="22"/>
-          <w:rtl w:val="0"/>
-        </w:rPr>
-        <w:t xml:space="preserve">使用jquery实现前端页面效果</w:t>
-      </w:r>
-    </w:p>
-    <w:p>
-      <w:pPr>
-        <w:pageBreakBefore w:val="0"/>
-        <w:numPr>
-          <w:ilvl w:val="0"/>
-          <w:numId w:val="4"/>
-        </w:numPr>
-        <w:pBdr>
-          <w:top w:space="0" w:sz="0" w:val="nil"/>
-          <w:left w:space="0" w:sz="0" w:val="nil"/>
-          <w:bottom w:space="0" w:sz="0" w:val="nil"/>
-          <w:right w:space="0" w:sz="0" w:val="nil"/>
-          <w:between w:space="0" w:sz="0" w:val="nil"/>
-        </w:pBdr>
-        <w:shd w:fill="auto" w:val="clear"/>
-        <w:spacing w:after="0" w:afterAutospacing="0" w:before="0" w:beforeAutospacing="0"/>
-        <w:ind w:left="720" w:hanging="360"/>
-        <w:rPr>
-          <w:sz w:val="22"/>
-          <w:szCs w:val="22"/>
-          <w:u w:val="none"/>
-        </w:rPr>
-      </w:pPr>
-      <w:r>
-        <w:rPr>
-          <w:rtl w:val="0"/>
-        </w:rPr>
-      </w:r>
-    </w:p>
-    <w:p>
-      <w:pPr>
-        <w:pageBreakBefore w:val="0"/>
-        <w:numPr>
-          <w:ilvl w:val="0"/>
-          <w:numId w:val="4"/>
-        </w:numPr>
-        <w:pBdr>
-          <w:top w:space="0" w:sz="0" w:val="nil"/>
-          <w:left w:space="0" w:sz="0" w:val="nil"/>
-          <w:bottom w:space="0" w:sz="0" w:val="nil"/>
-          <w:right w:space="0" w:sz="0" w:val="nil"/>
-          <w:between w:space="0" w:sz="0" w:val="nil"/>
-        </w:pBdr>
-        <w:shd w:fill="auto" w:val="clear"/>
-        <w:spacing w:after="0" w:afterAutospacing="0" w:before="0" w:beforeAutospacing="0"/>
-        <w:ind w:left="720" w:hanging="360"/>
-        <w:rPr>
-          <w:sz w:val="22"/>
-          <w:szCs w:val="22"/>
-          <w:u w:val="none"/>
-        </w:rPr>
-      </w:pPr>
-      <w:r>
-        <w:rPr>
-          <w:rFonts w:ascii="SimSun" w:cs="SimSun" w:eastAsia="SimSun" w:hAnsi="SimSun"/>
-          <w:b w:val="1"/>
-          <w:color w:val="000000"/>
           <w:rtl w:val="0"/>
         </w:rPr>
         <w:t xml:space="preserve">上海天极立特广告信息有限公司2010.11 - 2011.4</w:t>
@@ -1519,22 +1611,16 @@
     <w:p>
       <w:pPr>
         <w:pageBreakBefore w:val="0"/>
-        <w:numPr>
-          <w:ilvl w:val="0"/>
-          <w:numId w:val="4"/>
-        </w:numPr>
-        <w:pBdr>
-          <w:top w:space="0" w:sz="0" w:val="nil"/>
-          <w:left w:space="0" w:sz="0" w:val="nil"/>
-          <w:bottom w:space="0" w:sz="0" w:val="nil"/>
-          <w:right w:space="0" w:sz="0" w:val="nil"/>
-          <w:between w:space="0" w:sz="0" w:val="nil"/>
-        </w:pBdr>
-        <w:shd w:fill="auto" w:val="clear"/>
-        <w:spacing w:after="0" w:afterAutospacing="0" w:before="0" w:beforeAutospacing="0"/>
-        <w:ind w:left="720" w:hanging="360"/>
-        <w:rPr>
-          <w:rFonts w:ascii="Arial" w:cs="Arial" w:eastAsia="Arial" w:hAnsi="Arial"/>
+        <w:pBdr>
+          <w:top w:space="0" w:sz="0" w:val="nil"/>
+          <w:left w:space="0" w:sz="0" w:val="nil"/>
+          <w:bottom w:space="0" w:sz="0" w:val="nil"/>
+          <w:right w:space="0" w:sz="0" w:val="nil"/>
+          <w:between w:space="0" w:sz="0" w:val="nil"/>
+        </w:pBdr>
+        <w:shd w:fill="auto" w:val="clear"/>
+        <w:ind w:firstLine="720"/>
+        <w:rPr>
           <w:sz w:val="22"/>
           <w:szCs w:val="22"/>
         </w:rPr>
@@ -1552,22 +1638,16 @@
     <w:p>
       <w:pPr>
         <w:pageBreakBefore w:val="0"/>
-        <w:numPr>
-          <w:ilvl w:val="0"/>
-          <w:numId w:val="4"/>
-        </w:numPr>
-        <w:pBdr>
-          <w:top w:space="0" w:sz="0" w:val="nil"/>
-          <w:left w:space="0" w:sz="0" w:val="nil"/>
-          <w:bottom w:space="0" w:sz="0" w:val="nil"/>
-          <w:right w:space="0" w:sz="0" w:val="nil"/>
-          <w:between w:space="0" w:sz="0" w:val="nil"/>
-        </w:pBdr>
-        <w:shd w:fill="auto" w:val="clear"/>
-        <w:spacing w:after="0" w:afterAutospacing="0" w:before="0" w:beforeAutospacing="0"/>
-        <w:ind w:left="720" w:hanging="360"/>
-        <w:rPr>
-          <w:rFonts w:ascii="Arial" w:cs="Arial" w:eastAsia="Arial" w:hAnsi="Arial"/>
+        <w:pBdr>
+          <w:top w:space="0" w:sz="0" w:val="nil"/>
+          <w:left w:space="0" w:sz="0" w:val="nil"/>
+          <w:bottom w:space="0" w:sz="0" w:val="nil"/>
+          <w:right w:space="0" w:sz="0" w:val="nil"/>
+          <w:between w:space="0" w:sz="0" w:val="nil"/>
+        </w:pBdr>
+        <w:shd w:fill="auto" w:val="clear"/>
+        <w:ind w:firstLine="720"/>
+        <w:rPr>
           <w:sz w:val="22"/>
           <w:szCs w:val="22"/>
         </w:rPr>
@@ -1585,22 +1665,16 @@
     <w:p>
       <w:pPr>
         <w:pageBreakBefore w:val="0"/>
-        <w:numPr>
-          <w:ilvl w:val="0"/>
-          <w:numId w:val="4"/>
-        </w:numPr>
-        <w:pBdr>
-          <w:top w:space="0" w:sz="0" w:val="nil"/>
-          <w:left w:space="0" w:sz="0" w:val="nil"/>
-          <w:bottom w:space="0" w:sz="0" w:val="nil"/>
-          <w:right w:space="0" w:sz="0" w:val="nil"/>
-          <w:between w:space="0" w:sz="0" w:val="nil"/>
-        </w:pBdr>
-        <w:shd w:fill="auto" w:val="clear"/>
-        <w:spacing w:before="0" w:beforeAutospacing="0"/>
-        <w:ind w:left="720" w:hanging="360"/>
-        <w:rPr>
-          <w:rFonts w:ascii="Arial" w:cs="Arial" w:eastAsia="Arial" w:hAnsi="Arial"/>
+        <w:pBdr>
+          <w:top w:space="0" w:sz="0" w:val="nil"/>
+          <w:left w:space="0" w:sz="0" w:val="nil"/>
+          <w:bottom w:space="0" w:sz="0" w:val="nil"/>
+          <w:right w:space="0" w:sz="0" w:val="nil"/>
+          <w:between w:space="0" w:sz="0" w:val="nil"/>
+        </w:pBdr>
+        <w:shd w:fill="auto" w:val="clear"/>
+        <w:ind w:firstLine="720"/>
+        <w:rPr>
           <w:sz w:val="22"/>
           <w:szCs w:val="22"/>
         </w:rPr>
@@ -1635,8 +1709,8 @@
           <w:szCs w:val="20"/>
         </w:rPr>
       </w:pPr>
-      <w:bookmarkStart w:colFirst="0" w:colLast="0" w:name="_6oztx7omgpqo" w:id="6"/>
-      <w:bookmarkEnd w:id="6"/>
+      <w:bookmarkStart w:colFirst="0" w:colLast="0" w:name="_6oztx7omgpqo" w:id="7"/>
+      <w:bookmarkEnd w:id="7"/>
       <w:r>
         <w:rPr>
           <w:rFonts w:ascii="SimSun" w:cs="SimSun" w:eastAsia="SimSun" w:hAnsi="SimSun"/>
@@ -1658,7 +1732,7 @@
         <w:pageBreakBefore w:val="0"/>
         <w:numPr>
           <w:ilvl w:val="0"/>
-          <w:numId w:val="3"/>
+          <w:numId w:val="4"/>
         </w:numPr>
         <w:pBdr>
           <w:top w:space="0" w:sz="0" w:val="nil"/>
@@ -1672,8 +1746,8 @@
         <w:ind w:left="720" w:hanging="360"/>
         <w:rPr/>
       </w:pPr>
-      <w:bookmarkStart w:colFirst="0" w:colLast="0" w:name="_o2zshemajvit" w:id="7"/>
-      <w:bookmarkEnd w:id="7"/>
+      <w:bookmarkStart w:colFirst="0" w:colLast="0" w:name="_o2zshemajvit" w:id="8"/>
+      <w:bookmarkEnd w:id="8"/>
       <w:r>
         <w:rPr>
           <w:rFonts w:ascii="SimSun" w:cs="SimSun" w:eastAsia="SimSun" w:hAnsi="SimSun"/>
@@ -1693,7 +1767,7 @@
         <w:pageBreakBefore w:val="0"/>
         <w:numPr>
           <w:ilvl w:val="0"/>
-          <w:numId w:val="3"/>
+          <w:numId w:val="4"/>
         </w:numPr>
         <w:pBdr>
           <w:top w:space="0" w:sz="0" w:val="nil"/>
@@ -1707,8 +1781,8 @@
         <w:ind w:left="720" w:hanging="360"/>
         <w:rPr/>
       </w:pPr>
-      <w:bookmarkStart w:colFirst="0" w:colLast="0" w:name="_xi5s33we04n9" w:id="8"/>
-      <w:bookmarkEnd w:id="8"/>
+      <w:bookmarkStart w:colFirst="0" w:colLast="0" w:name="_xi5s33we04n9" w:id="9"/>
+      <w:bookmarkEnd w:id="9"/>
       <w:r>
         <w:rPr>
           <w:rFonts w:ascii="SimSun" w:cs="SimSun" w:eastAsia="SimSun" w:hAnsi="SimSun"/>
@@ -1728,7 +1802,7 @@
         <w:pageBreakBefore w:val="0"/>
         <w:numPr>
           <w:ilvl w:val="0"/>
-          <w:numId w:val="3"/>
+          <w:numId w:val="4"/>
         </w:numPr>
         <w:pBdr>
           <w:top w:space="0" w:sz="0" w:val="nil"/>
@@ -1744,8 +1818,8 @@
           <w:b w:val="1"/>
         </w:rPr>
       </w:pPr>
-      <w:bookmarkStart w:colFirst="0" w:colLast="0" w:name="_v4k3mkeuzmdo" w:id="9"/>
-      <w:bookmarkEnd w:id="9"/>
+      <w:bookmarkStart w:colFirst="0" w:colLast="0" w:name="_v4k3mkeuzmdo" w:id="10"/>
+      <w:bookmarkEnd w:id="10"/>
       <w:r>
         <w:rPr>
           <w:rFonts w:ascii="SimSun" w:cs="SimSun" w:eastAsia="SimSun" w:hAnsi="SimSun"/>
@@ -1765,7 +1839,7 @@
         <w:pageBreakBefore w:val="0"/>
         <w:numPr>
           <w:ilvl w:val="0"/>
-          <w:numId w:val="3"/>
+          <w:numId w:val="4"/>
         </w:numPr>
         <w:pBdr>
           <w:top w:space="0" w:sz="0" w:val="nil"/>
@@ -1781,8 +1855,8 @@
           <w:b w:val="1"/>
         </w:rPr>
       </w:pPr>
-      <w:bookmarkStart w:colFirst="0" w:colLast="0" w:name="_pzjj0m7ihfi5" w:id="10"/>
-      <w:bookmarkEnd w:id="10"/>
+      <w:bookmarkStart w:colFirst="0" w:colLast="0" w:name="_pzjj0m7ihfi5" w:id="11"/>
+      <w:bookmarkEnd w:id="11"/>
       <w:r>
         <w:rPr>
           <w:rFonts w:ascii="SimSun" w:cs="SimSun" w:eastAsia="SimSun" w:hAnsi="SimSun"/>
@@ -1820,9 +1894,9 @@
       </w:r>
     </w:p>
     <w:sectPr>
-      <w:headerReference r:id="rId9" w:type="first"/>
-      <w:headerReference r:id="rId10" w:type="default"/>
-      <w:footerReference r:id="rId11" w:type="first"/>
+      <w:headerReference r:id="rId10" w:type="first"/>
+      <w:headerReference r:id="rId11" w:type="default"/>
+      <w:footerReference r:id="rId12" w:type="first"/>
       <w:pgSz w:h="15840" w:w="12240" w:orient="portrait"/>
       <w:pgMar w:bottom="1080" w:top="1080" w:left="1800" w:right="1800" w:header="0" w:footer="720"/>
       <w:pgNumType w:start="1"/>
@@ -2363,6 +2437,336 @@
       </w:rPr>
     </w:lvl>
   </w:abstractNum>
+  <w:abstractNum w:abstractNumId="5">
+    <w:lvl w:ilvl="0">
+      <w:start w:val="1"/>
+      <w:numFmt w:val="bullet"/>
+      <w:lvlText w:val="●"/>
+      <w:lvlJc w:val="left"/>
+      <w:pPr>
+        <w:ind w:left="720" w:hanging="360"/>
+      </w:pPr>
+      <w:rPr>
+        <w:u w:val="none"/>
+      </w:rPr>
+    </w:lvl>
+    <w:lvl w:ilvl="1">
+      <w:start w:val="1"/>
+      <w:numFmt w:val="bullet"/>
+      <w:lvlText w:val="○"/>
+      <w:lvlJc w:val="left"/>
+      <w:pPr>
+        <w:ind w:left="1440" w:hanging="360"/>
+      </w:pPr>
+      <w:rPr>
+        <w:u w:val="none"/>
+      </w:rPr>
+    </w:lvl>
+    <w:lvl w:ilvl="2">
+      <w:start w:val="1"/>
+      <w:numFmt w:val="bullet"/>
+      <w:lvlText w:val="■"/>
+      <w:lvlJc w:val="left"/>
+      <w:pPr>
+        <w:ind w:left="2160" w:hanging="360"/>
+      </w:pPr>
+      <w:rPr>
+        <w:u w:val="none"/>
+      </w:rPr>
+    </w:lvl>
+    <w:lvl w:ilvl="3">
+      <w:start w:val="1"/>
+      <w:numFmt w:val="bullet"/>
+      <w:lvlText w:val="●"/>
+      <w:lvlJc w:val="left"/>
+      <w:pPr>
+        <w:ind w:left="2880" w:hanging="360"/>
+      </w:pPr>
+      <w:rPr>
+        <w:u w:val="none"/>
+      </w:rPr>
+    </w:lvl>
+    <w:lvl w:ilvl="4">
+      <w:start w:val="1"/>
+      <w:numFmt w:val="bullet"/>
+      <w:lvlText w:val="○"/>
+      <w:lvlJc w:val="left"/>
+      <w:pPr>
+        <w:ind w:left="3600" w:hanging="360"/>
+      </w:pPr>
+      <w:rPr>
+        <w:u w:val="none"/>
+      </w:rPr>
+    </w:lvl>
+    <w:lvl w:ilvl="5">
+      <w:start w:val="1"/>
+      <w:numFmt w:val="bullet"/>
+      <w:lvlText w:val="■"/>
+      <w:lvlJc w:val="left"/>
+      <w:pPr>
+        <w:ind w:left="4320" w:hanging="360"/>
+      </w:pPr>
+      <w:rPr>
+        <w:u w:val="none"/>
+      </w:rPr>
+    </w:lvl>
+    <w:lvl w:ilvl="6">
+      <w:start w:val="1"/>
+      <w:numFmt w:val="bullet"/>
+      <w:lvlText w:val="●"/>
+      <w:lvlJc w:val="left"/>
+      <w:pPr>
+        <w:ind w:left="5040" w:hanging="360"/>
+      </w:pPr>
+      <w:rPr>
+        <w:u w:val="none"/>
+      </w:rPr>
+    </w:lvl>
+    <w:lvl w:ilvl="7">
+      <w:start w:val="1"/>
+      <w:numFmt w:val="bullet"/>
+      <w:lvlText w:val="○"/>
+      <w:lvlJc w:val="left"/>
+      <w:pPr>
+        <w:ind w:left="5760" w:hanging="360"/>
+      </w:pPr>
+      <w:rPr>
+        <w:u w:val="none"/>
+      </w:rPr>
+    </w:lvl>
+    <w:lvl w:ilvl="8">
+      <w:start w:val="1"/>
+      <w:numFmt w:val="bullet"/>
+      <w:lvlText w:val="■"/>
+      <w:lvlJc w:val="left"/>
+      <w:pPr>
+        <w:ind w:left="6480" w:hanging="360"/>
+      </w:pPr>
+      <w:rPr>
+        <w:u w:val="none"/>
+      </w:rPr>
+    </w:lvl>
+  </w:abstractNum>
+  <w:abstractNum w:abstractNumId="6">
+    <w:lvl w:ilvl="0">
+      <w:start w:val="1"/>
+      <w:numFmt w:val="bullet"/>
+      <w:lvlText w:val="●"/>
+      <w:lvlJc w:val="left"/>
+      <w:pPr>
+        <w:ind w:left="720" w:hanging="360"/>
+      </w:pPr>
+      <w:rPr>
+        <w:u w:val="none"/>
+      </w:rPr>
+    </w:lvl>
+    <w:lvl w:ilvl="1">
+      <w:start w:val="1"/>
+      <w:numFmt w:val="bullet"/>
+      <w:lvlText w:val="○"/>
+      <w:lvlJc w:val="left"/>
+      <w:pPr>
+        <w:ind w:left="1440" w:hanging="360"/>
+      </w:pPr>
+      <w:rPr>
+        <w:u w:val="none"/>
+      </w:rPr>
+    </w:lvl>
+    <w:lvl w:ilvl="2">
+      <w:start w:val="1"/>
+      <w:numFmt w:val="bullet"/>
+      <w:lvlText w:val="■"/>
+      <w:lvlJc w:val="left"/>
+      <w:pPr>
+        <w:ind w:left="2160" w:hanging="360"/>
+      </w:pPr>
+      <w:rPr>
+        <w:u w:val="none"/>
+      </w:rPr>
+    </w:lvl>
+    <w:lvl w:ilvl="3">
+      <w:start w:val="1"/>
+      <w:numFmt w:val="bullet"/>
+      <w:lvlText w:val="●"/>
+      <w:lvlJc w:val="left"/>
+      <w:pPr>
+        <w:ind w:left="2880" w:hanging="360"/>
+      </w:pPr>
+      <w:rPr>
+        <w:u w:val="none"/>
+      </w:rPr>
+    </w:lvl>
+    <w:lvl w:ilvl="4">
+      <w:start w:val="1"/>
+      <w:numFmt w:val="bullet"/>
+      <w:lvlText w:val="○"/>
+      <w:lvlJc w:val="left"/>
+      <w:pPr>
+        <w:ind w:left="3600" w:hanging="360"/>
+      </w:pPr>
+      <w:rPr>
+        <w:u w:val="none"/>
+      </w:rPr>
+    </w:lvl>
+    <w:lvl w:ilvl="5">
+      <w:start w:val="1"/>
+      <w:numFmt w:val="bullet"/>
+      <w:lvlText w:val="■"/>
+      <w:lvlJc w:val="left"/>
+      <w:pPr>
+        <w:ind w:left="4320" w:hanging="360"/>
+      </w:pPr>
+      <w:rPr>
+        <w:u w:val="none"/>
+      </w:rPr>
+    </w:lvl>
+    <w:lvl w:ilvl="6">
+      <w:start w:val="1"/>
+      <w:numFmt w:val="bullet"/>
+      <w:lvlText w:val="●"/>
+      <w:lvlJc w:val="left"/>
+      <w:pPr>
+        <w:ind w:left="5040" w:hanging="360"/>
+      </w:pPr>
+      <w:rPr>
+        <w:u w:val="none"/>
+      </w:rPr>
+    </w:lvl>
+    <w:lvl w:ilvl="7">
+      <w:start w:val="1"/>
+      <w:numFmt w:val="bullet"/>
+      <w:lvlText w:val="○"/>
+      <w:lvlJc w:val="left"/>
+      <w:pPr>
+        <w:ind w:left="5760" w:hanging="360"/>
+      </w:pPr>
+      <w:rPr>
+        <w:u w:val="none"/>
+      </w:rPr>
+    </w:lvl>
+    <w:lvl w:ilvl="8">
+      <w:start w:val="1"/>
+      <w:numFmt w:val="bullet"/>
+      <w:lvlText w:val="■"/>
+      <w:lvlJc w:val="left"/>
+      <w:pPr>
+        <w:ind w:left="6480" w:hanging="360"/>
+      </w:pPr>
+      <w:rPr>
+        <w:u w:val="none"/>
+      </w:rPr>
+    </w:lvl>
+  </w:abstractNum>
+  <w:abstractNum w:abstractNumId="7">
+    <w:lvl w:ilvl="0">
+      <w:start w:val="1"/>
+      <w:numFmt w:val="bullet"/>
+      <w:lvlText w:val="●"/>
+      <w:lvlJc w:val="left"/>
+      <w:pPr>
+        <w:ind w:left="720" w:hanging="360"/>
+      </w:pPr>
+      <w:rPr>
+        <w:u w:val="none"/>
+      </w:rPr>
+    </w:lvl>
+    <w:lvl w:ilvl="1">
+      <w:start w:val="1"/>
+      <w:numFmt w:val="bullet"/>
+      <w:lvlText w:val="○"/>
+      <w:lvlJc w:val="left"/>
+      <w:pPr>
+        <w:ind w:left="1440" w:hanging="360"/>
+      </w:pPr>
+      <w:rPr>
+        <w:u w:val="none"/>
+      </w:rPr>
+    </w:lvl>
+    <w:lvl w:ilvl="2">
+      <w:start w:val="1"/>
+      <w:numFmt w:val="bullet"/>
+      <w:lvlText w:val="■"/>
+      <w:lvlJc w:val="left"/>
+      <w:pPr>
+        <w:ind w:left="2160" w:hanging="360"/>
+      </w:pPr>
+      <w:rPr>
+        <w:u w:val="none"/>
+      </w:rPr>
+    </w:lvl>
+    <w:lvl w:ilvl="3">
+      <w:start w:val="1"/>
+      <w:numFmt w:val="bullet"/>
+      <w:lvlText w:val="●"/>
+      <w:lvlJc w:val="left"/>
+      <w:pPr>
+        <w:ind w:left="2880" w:hanging="360"/>
+      </w:pPr>
+      <w:rPr>
+        <w:u w:val="none"/>
+      </w:rPr>
+    </w:lvl>
+    <w:lvl w:ilvl="4">
+      <w:start w:val="1"/>
+      <w:numFmt w:val="bullet"/>
+      <w:lvlText w:val="○"/>
+      <w:lvlJc w:val="left"/>
+      <w:pPr>
+        <w:ind w:left="3600" w:hanging="360"/>
+      </w:pPr>
+      <w:rPr>
+        <w:u w:val="none"/>
+      </w:rPr>
+    </w:lvl>
+    <w:lvl w:ilvl="5">
+      <w:start w:val="1"/>
+      <w:numFmt w:val="bullet"/>
+      <w:lvlText w:val="■"/>
+      <w:lvlJc w:val="left"/>
+      <w:pPr>
+        <w:ind w:left="4320" w:hanging="360"/>
+      </w:pPr>
+      <w:rPr>
+        <w:u w:val="none"/>
+      </w:rPr>
+    </w:lvl>
+    <w:lvl w:ilvl="6">
+      <w:start w:val="1"/>
+      <w:numFmt w:val="bullet"/>
+      <w:lvlText w:val="●"/>
+      <w:lvlJc w:val="left"/>
+      <w:pPr>
+        <w:ind w:left="5040" w:hanging="360"/>
+      </w:pPr>
+      <w:rPr>
+        <w:u w:val="none"/>
+      </w:rPr>
+    </w:lvl>
+    <w:lvl w:ilvl="7">
+      <w:start w:val="1"/>
+      <w:numFmt w:val="bullet"/>
+      <w:lvlText w:val="○"/>
+      <w:lvlJc w:val="left"/>
+      <w:pPr>
+        <w:ind w:left="5760" w:hanging="360"/>
+      </w:pPr>
+      <w:rPr>
+        <w:u w:val="none"/>
+      </w:rPr>
+    </w:lvl>
+    <w:lvl w:ilvl="8">
+      <w:start w:val="1"/>
+      <w:numFmt w:val="bullet"/>
+      <w:lvlText w:val="■"/>
+      <w:lvlJc w:val="left"/>
+      <w:pPr>
+        <w:ind w:left="6480" w:hanging="360"/>
+      </w:pPr>
+      <w:rPr>
+        <w:u w:val="none"/>
+      </w:rPr>
+    </w:lvl>
+  </w:abstractNum>
   <w:num w:numId="1">
     <w:abstractNumId w:val="1"/>
   </w:num>
@@ -2374,6 +2778,15 @@
   </w:num>
   <w:num w:numId="4">
     <w:abstractNumId w:val="4"/>
+  </w:num>
+  <w:num w:numId="5">
+    <w:abstractNumId w:val="5"/>
+  </w:num>
+  <w:num w:numId="6">
+    <w:abstractNumId w:val="6"/>
+  </w:num>
+  <w:num w:numId="7">
+    <w:abstractNumId w:val="7"/>
   </w:num>
 </w:numbering>
 </file>

</xml_diff>